<commit_message>
HTML-Structure - Add solutions of tasks 4-10
</commit_message>
<xml_diff>
--- a/Tasks/HTML-Structure/Problem Description/02. HTML-Structure-Exercise.docx
+++ b/Tasks/HTML-Structure/Problem Description/02. HTML-Structure-Exercise.docx
@@ -723,7 +723,6 @@
         <w:rPr>
           <w:highlight w:val="yellow"/>
         </w:rPr>
-        <w:lastRenderedPageBreak/>
         <w:t xml:space="preserve">Use </w:t>
       </w:r>
       <w:r>
@@ -1810,18 +1809,23 @@
     <w:p>
       <w:pPr>
         <w:pStyle w:val="Heading2"/>
-      </w:pPr>
-      <w:r>
-        <w:rPr>
+        <w:rPr>
+          <w:highlight w:val="yellow"/>
+        </w:rPr>
+      </w:pPr>
+      <w:r>
+        <w:rPr>
+          <w:highlight w:val="yellow"/>
           <w:lang w:val="bg-BG"/>
         </w:rPr>
         <w:t xml:space="preserve"> </w:t>
       </w:r>
       <w:r>
+        <w:rPr>
+          <w:highlight w:val="yellow"/>
+        </w:rPr>
         <w:t>Semantic Tables</w:t>
       </w:r>
-      <w:bookmarkStart w:id="1" w:name="_GoBack"/>
-      <w:bookmarkEnd w:id="1"/>
     </w:p>
     <w:p>
       <w:r>
@@ -1833,7 +1837,6 @@
         <w:rPr>
           <w:noProof/>
         </w:rPr>
-        <w:lastRenderedPageBreak/>
         <w:drawing>
           <wp:inline distT="0" distB="0" distL="0" distR="0" wp14:anchorId="250A331F" wp14:editId="01D209A0">
             <wp:extent cx="2498519" cy="1273755"/>
@@ -2144,20 +2147,31 @@
         <w:pStyle w:val="Heading2"/>
         <w:rPr>
           <w:noProof/>
-        </w:rPr>
-      </w:pPr>
-      <w:r>
+          <w:highlight w:val="yellow"/>
+        </w:rPr>
+      </w:pPr>
+      <w:r>
+        <w:rPr>
+          <w:highlight w:val="yellow"/>
+        </w:rPr>
         <w:t xml:space="preserve">Tags Cardio </w:t>
       </w:r>
       <w:r>
+        <w:rPr>
+          <w:highlight w:val="yellow"/>
+        </w:rPr>
         <w:t>-</w:t>
       </w:r>
       <w:r>
+        <w:rPr>
+          <w:highlight w:val="yellow"/>
+        </w:rPr>
         <w:t xml:space="preserve"> </w:t>
       </w:r>
       <w:r>
         <w:rPr>
           <w:noProof/>
+          <w:highlight w:val="yellow"/>
         </w:rPr>
         <w:t>DataTable</w:t>
       </w:r>
@@ -2241,51 +2255,72 @@
           <w:numId w:val="47"/>
         </w:numPr>
         <w:rPr>
+          <w:highlight w:val="yellow"/>
           <w:lang w:val="bg-BG"/>
         </w:rPr>
       </w:pPr>
       <w:r>
+        <w:rPr>
+          <w:highlight w:val="yellow"/>
+        </w:rPr>
         <w:t xml:space="preserve">Change the document </w:t>
       </w:r>
       <w:r>
         <w:rPr>
           <w:b/>
+          <w:highlight w:val="yellow"/>
         </w:rPr>
         <w:t>title</w:t>
       </w:r>
       <w:r>
+        <w:rPr>
+          <w:highlight w:val="yellow"/>
+        </w:rPr>
         <w:t xml:space="preserve"> to </w:t>
       </w:r>
       <w:r>
+        <w:rPr>
+          <w:highlight w:val="yellow"/>
+        </w:rPr>
         <w:t>"</w:t>
       </w:r>
       <w:r>
         <w:rPr>
           <w:b/>
+          <w:highlight w:val="yellow"/>
         </w:rPr>
         <w:t>Simple</w:t>
       </w:r>
       <w:r>
+        <w:rPr>
+          <w:highlight w:val="yellow"/>
+        </w:rPr>
         <w:t xml:space="preserve"> </w:t>
       </w:r>
       <w:r>
         <w:rPr>
           <w:b/>
+          <w:highlight w:val="yellow"/>
         </w:rPr>
         <w:t>Data</w:t>
       </w:r>
       <w:r>
+        <w:rPr>
+          <w:highlight w:val="yellow"/>
+        </w:rPr>
         <w:t xml:space="preserve"> </w:t>
       </w:r>
       <w:r>
         <w:rPr>
           <w:b/>
+          <w:highlight w:val="yellow"/>
         </w:rPr>
         <w:t>Table</w:t>
       </w:r>
       <w:r>
         <w:rPr>
           <w:b/>
+          <w:highlight w:val="yellow"/>
         </w:rPr>
         <w:t>"</w:t>
       </w:r>
@@ -2298,19 +2333,27 @@
           <w:numId w:val="47"/>
         </w:numPr>
         <w:rPr>
+          <w:highlight w:val="yellow"/>
           <w:lang w:val="bg-BG"/>
         </w:rPr>
       </w:pPr>
       <w:r>
+        <w:rPr>
+          <w:highlight w:val="yellow"/>
+        </w:rPr>
         <w:t xml:space="preserve">Use </w:t>
       </w:r>
       <w:r>
         <w:rPr>
           <w:rStyle w:val="CodeChar"/>
+          <w:highlight w:val="yellow"/>
         </w:rPr>
         <w:t>h2</w:t>
       </w:r>
       <w:r>
+        <w:rPr>
+          <w:highlight w:val="yellow"/>
+        </w:rPr>
         <w:t xml:space="preserve"> tag for heading</w:t>
       </w:r>
     </w:p>
@@ -2322,37 +2365,53 @@
           <w:numId w:val="47"/>
         </w:numPr>
         <w:rPr>
+          <w:highlight w:val="yellow"/>
           <w:lang w:val="bg-BG"/>
         </w:rPr>
       </w:pPr>
       <w:r>
+        <w:rPr>
+          <w:highlight w:val="yellow"/>
+        </w:rPr>
         <w:t xml:space="preserve">Use </w:t>
       </w:r>
       <w:r>
         <w:rPr>
           <w:rStyle w:val="CodeChar"/>
+          <w:highlight w:val="yellow"/>
         </w:rPr>
         <w:t>table</w:t>
       </w:r>
       <w:r>
+        <w:rPr>
+          <w:highlight w:val="yellow"/>
+        </w:rPr>
         <w:t xml:space="preserve">, </w:t>
       </w:r>
       <w:r>
         <w:rPr>
           <w:rStyle w:val="CodeChar"/>
+          <w:highlight w:val="yellow"/>
         </w:rPr>
         <w:t>thead</w:t>
       </w:r>
       <w:r>
+        <w:rPr>
+          <w:highlight w:val="yellow"/>
+        </w:rPr>
         <w:t xml:space="preserve">, and </w:t>
       </w:r>
       <w:r>
         <w:rPr>
           <w:rStyle w:val="CodeChar"/>
+          <w:highlight w:val="yellow"/>
         </w:rPr>
         <w:t>tbody</w:t>
       </w:r>
       <w:r>
+        <w:rPr>
+          <w:highlight w:val="yellow"/>
+        </w:rPr>
         <w:t xml:space="preserve"> tags to create table </w:t>
       </w:r>
     </w:p>
@@ -2364,19 +2423,27 @@
           <w:numId w:val="47"/>
         </w:numPr>
         <w:rPr>
+          <w:highlight w:val="yellow"/>
           <w:lang w:val="bg-BG"/>
         </w:rPr>
       </w:pPr>
       <w:r>
+        <w:rPr>
+          <w:highlight w:val="yellow"/>
+        </w:rPr>
         <w:t xml:space="preserve">Use </w:t>
       </w:r>
       <w:r>
         <w:rPr>
           <w:rStyle w:val="CodeChar"/>
+          <w:highlight w:val="yellow"/>
         </w:rPr>
         <w:t>tr</w:t>
       </w:r>
       <w:r>
+        <w:rPr>
+          <w:highlight w:val="yellow"/>
+        </w:rPr>
         <w:t xml:space="preserve"> tag for rows</w:t>
       </w:r>
     </w:p>
@@ -2388,42 +2455,66 @@
           <w:numId w:val="47"/>
         </w:numPr>
         <w:rPr>
+          <w:highlight w:val="yellow"/>
           <w:lang w:val="bg-BG"/>
         </w:rPr>
       </w:pPr>
       <w:r>
+        <w:rPr>
+          <w:highlight w:val="yellow"/>
+        </w:rPr>
         <w:t xml:space="preserve">Use </w:t>
       </w:r>
       <w:r>
         <w:rPr>
           <w:rStyle w:val="CodeChar"/>
+          <w:highlight w:val="yellow"/>
         </w:rPr>
         <w:t>th</w:t>
       </w:r>
       <w:r>
+        <w:rPr>
+          <w:highlight w:val="yellow"/>
+        </w:rPr>
         <w:t xml:space="preserve"> and </w:t>
       </w:r>
       <w:r>
         <w:rPr>
           <w:rStyle w:val="CodeChar"/>
+          <w:highlight w:val="yellow"/>
         </w:rPr>
         <w:t>td</w:t>
       </w:r>
       <w:r>
+        <w:rPr>
+          <w:highlight w:val="yellow"/>
+        </w:rPr>
         <w:t xml:space="preserve"> tags for columns</w:t>
       </w:r>
     </w:p>
     <w:p>
       <w:pPr>
         <w:pStyle w:val="Heading2"/>
-      </w:pPr>
-      <w:r>
+        <w:rPr>
+          <w:highlight w:val="yellow"/>
+        </w:rPr>
+      </w:pPr>
+      <w:r>
+        <w:rPr>
+          <w:highlight w:val="yellow"/>
+        </w:rPr>
         <w:t xml:space="preserve">Tags Cardio </w:t>
       </w:r>
       <w:r>
+        <w:rPr>
+          <w:highlight w:val="yellow"/>
+        </w:rPr>
         <w:t>-</w:t>
       </w:r>
       <w:r>
+        <w:rPr>
+          <w:highlight w:val="yellow"/>
+        </w:rPr>
         <w:t xml:space="preserve"> Forms</w:t>
       </w:r>
     </w:p>
@@ -2437,7 +2528,6 @@
         <w:rPr>
           <w:noProof/>
         </w:rPr>
-        <w:lastRenderedPageBreak/>
         <w:drawing>
           <wp:inline distT="0" distB="0" distL="0" distR="0" wp14:anchorId="2E895C48" wp14:editId="427E2314">
             <wp:extent cx="6626225" cy="2315071"/>
@@ -2497,10 +2587,14 @@
       <w:pPr>
         <w:pStyle w:val="Heading3"/>
         <w:rPr>
+          <w:highlight w:val="yellow"/>
           <w:lang w:val="bg-BG"/>
         </w:rPr>
       </w:pPr>
       <w:r>
+        <w:rPr>
+          <w:highlight w:val="yellow"/>
+        </w:rPr>
         <w:t>Constraints</w:t>
       </w:r>
     </w:p>
@@ -2512,33 +2606,46 @@
           <w:numId w:val="41"/>
         </w:numPr>
         <w:rPr>
+          <w:highlight w:val="yellow"/>
           <w:lang w:val="bg-BG"/>
         </w:rPr>
       </w:pPr>
       <w:r>
+        <w:rPr>
+          <w:highlight w:val="yellow"/>
+        </w:rPr>
         <w:t xml:space="preserve">Change the document </w:t>
       </w:r>
       <w:r>
         <w:rPr>
           <w:b/>
+          <w:highlight w:val="yellow"/>
         </w:rPr>
         <w:t>title</w:t>
       </w:r>
       <w:r>
+        <w:rPr>
+          <w:highlight w:val="yellow"/>
+        </w:rPr>
         <w:t xml:space="preserve"> to </w:t>
       </w:r>
       <w:r>
+        <w:rPr>
+          <w:highlight w:val="yellow"/>
+        </w:rPr>
         <w:t>"</w:t>
       </w:r>
       <w:r>
         <w:rPr>
           <w:b/>
+          <w:highlight w:val="yellow"/>
         </w:rPr>
         <w:t>Forms</w:t>
       </w:r>
       <w:r>
         <w:rPr>
           <w:b/>
+          <w:highlight w:val="yellow"/>
         </w:rPr>
         <w:t>"</w:t>
       </w:r>
@@ -2555,26 +2662,35 @@
         </w:rPr>
       </w:pPr>
       <w:r>
+        <w:rPr>
+          <w:highlight w:val="yellow"/>
+        </w:rPr>
         <w:t>Use</w:t>
       </w:r>
       <w:r>
+        <w:rPr>
+          <w:highlight w:val="yellow"/>
+        </w:rPr>
         <w:t xml:space="preserve"> a </w:t>
       </w:r>
       <w:r>
         <w:rPr>
           <w:rStyle w:val="CodeChar"/>
+          <w:highlight w:val="yellow"/>
         </w:rPr>
         <w:t>form</w:t>
       </w:r>
       <w:r>
         <w:rPr>
           <w:b/>
+          <w:highlight w:val="yellow"/>
         </w:rPr>
         <w:t xml:space="preserve"> </w:t>
       </w:r>
       <w:r>
         <w:rPr>
           <w:bCs/>
+          <w:highlight w:val="yellow"/>
         </w:rPr>
         <w:t>tag</w:t>
       </w:r>
@@ -2587,46 +2703,66 @@
           <w:numId w:val="41"/>
         </w:numPr>
         <w:rPr>
+          <w:highlight w:val="yellow"/>
           <w:lang w:val="bg-BG"/>
         </w:rPr>
       </w:pPr>
       <w:r>
+        <w:rPr>
+          <w:highlight w:val="yellow"/>
+        </w:rPr>
         <w:t xml:space="preserve">Use a </w:t>
       </w:r>
       <w:r>
         <w:rPr>
           <w:rStyle w:val="CodeChar"/>
+          <w:highlight w:val="yellow"/>
         </w:rPr>
         <w:t>fieldset</w:t>
       </w:r>
       <w:r>
+        <w:rPr>
+          <w:highlight w:val="yellow"/>
+        </w:rPr>
         <w:t xml:space="preserve"> tag with </w:t>
       </w:r>
       <w:r>
         <w:rPr>
           <w:rStyle w:val="CodeChar"/>
+          <w:highlight w:val="yellow"/>
         </w:rPr>
         <w:t>legend</w:t>
       </w:r>
       <w:r>
+        <w:rPr>
+          <w:highlight w:val="yellow"/>
+        </w:rPr>
         <w:t xml:space="preserve"> - "</w:t>
       </w:r>
       <w:r>
         <w:rPr>
           <w:b/>
+          <w:highlight w:val="yellow"/>
         </w:rPr>
         <w:t>Customer</w:t>
       </w:r>
       <w:r>
+        <w:rPr>
+          <w:highlight w:val="yellow"/>
+        </w:rPr>
         <w:t xml:space="preserve"> </w:t>
       </w:r>
       <w:r>
         <w:rPr>
           <w:b/>
+          <w:highlight w:val="yellow"/>
         </w:rPr>
         <w:t>Details</w:t>
       </w:r>
       <w:r>
+        <w:rPr>
+          <w:highlight w:val="yellow"/>
+        </w:rPr>
         <w:t>"</w:t>
       </w:r>
     </w:p>
@@ -2638,52 +2774,78 @@
           <w:numId w:val="41"/>
         </w:numPr>
         <w:rPr>
+          <w:highlight w:val="yellow"/>
           <w:lang w:val="bg-BG"/>
         </w:rPr>
       </w:pPr>
       <w:r>
+        <w:rPr>
+          <w:highlight w:val="yellow"/>
+        </w:rPr>
         <w:t xml:space="preserve">Each </w:t>
       </w:r>
       <w:r>
         <w:rPr>
           <w:rStyle w:val="CodeChar"/>
+          <w:highlight w:val="yellow"/>
         </w:rPr>
         <w:t>input</w:t>
       </w:r>
       <w:r>
+        <w:rPr>
+          <w:highlight w:val="yellow"/>
+        </w:rPr>
         <w:t xml:space="preserve"> tag should </w:t>
       </w:r>
       <w:r>
+        <w:rPr>
+          <w:highlight w:val="yellow"/>
+        </w:rPr>
         <w:t>have</w:t>
       </w:r>
       <w:r>
+        <w:rPr>
+          <w:highlight w:val="yellow"/>
+        </w:rPr>
         <w:t xml:space="preserve"> </w:t>
       </w:r>
       <w:r>
+        <w:rPr>
+          <w:highlight w:val="yellow"/>
+        </w:rPr>
         <w:t>a</w:t>
       </w:r>
       <w:r>
+        <w:rPr>
+          <w:highlight w:val="yellow"/>
+        </w:rPr>
         <w:t xml:space="preserve"> </w:t>
       </w:r>
       <w:r>
         <w:rPr>
           <w:rStyle w:val="CodeChar"/>
+          <w:highlight w:val="yellow"/>
         </w:rPr>
         <w:t>label</w:t>
       </w:r>
       <w:r>
         <w:rPr>
           <w:rStyle w:val="CodeChar"/>
+          <w:highlight w:val="yellow"/>
         </w:rPr>
         <w:t xml:space="preserve"> </w:t>
       </w:r>
       <w:r>
+        <w:rPr>
+          <w:highlight w:val="yellow"/>
+        </w:rPr>
         <w:t xml:space="preserve">and should be inside a </w:t>
       </w:r>
       <w:r>
         <w:rPr>
           <w:b/>
           <w:bCs/>
+          <w:highlight w:val="yellow"/>
         </w:rPr>
         <w:t>div</w:t>
       </w:r>
@@ -2700,24 +2862,33 @@
           <w:rFonts w:asciiTheme="minorHAnsi" w:hAnsiTheme="minorHAnsi"/>
           <w:b w:val="0"/>
           <w:noProof w:val="0"/>
+          <w:highlight w:val="yellow"/>
           <w:lang w:val="bg-BG"/>
         </w:rPr>
       </w:pPr>
       <w:r>
+        <w:rPr>
+          <w:highlight w:val="yellow"/>
+        </w:rPr>
         <w:t xml:space="preserve">The </w:t>
       </w:r>
       <w:r>
         <w:rPr>
           <w:b/>
+          <w:highlight w:val="yellow"/>
         </w:rPr>
         <w:t xml:space="preserve">first </w:t>
       </w:r>
       <w:r>
+        <w:rPr>
+          <w:highlight w:val="yellow"/>
+        </w:rPr>
         <w:t xml:space="preserve">input field must be </w:t>
       </w:r>
       <w:r>
         <w:rPr>
           <w:rStyle w:val="CodeChar"/>
+          <w:highlight w:val="yellow"/>
         </w:rPr>
         <w:t>focused</w:t>
       </w:r>
@@ -2733,46 +2904,47 @@
           <w:rFonts w:ascii="Consolas" w:hAnsi="Consolas"/>
           <w:b/>
           <w:noProof/>
-        </w:rPr>
-      </w:pPr>
-      <w:r>
+          <w:highlight w:val="yellow"/>
+        </w:rPr>
+      </w:pPr>
+      <w:r>
+        <w:rPr>
+          <w:highlight w:val="yellow"/>
+        </w:rPr>
         <w:t xml:space="preserve">The </w:t>
       </w:r>
       <w:r>
         <w:rPr>
           <w:b/>
           <w:bCs/>
+          <w:highlight w:val="yellow"/>
         </w:rPr>
         <w:t>3rd</w:t>
       </w:r>
       <w:r>
+        <w:rPr>
+          <w:highlight w:val="yellow"/>
+        </w:rPr>
         <w:t xml:space="preserve"> and the </w:t>
       </w:r>
       <w:r>
         <w:rPr>
           <w:b/>
           <w:bCs/>
+          <w:highlight w:val="yellow"/>
         </w:rPr>
         <w:t>4th</w:t>
       </w:r>
       <w:r>
-        <w:t xml:space="preserve"> </w:t>
-      </w:r>
-      <w:r>
-        <w:t>input rows</w:t>
-      </w:r>
-      <w:r>
-        <w:t xml:space="preserve"> should</w:t>
-      </w:r>
-      <w:r>
-        <w:t xml:space="preserve"> be of</w:t>
-      </w:r>
-      <w:r>
-        <w:t xml:space="preserve"> </w:t>
-      </w:r>
-      <w:r>
-        <w:rPr>
-          <w:rStyle w:val="CodeChar"/>
+        <w:rPr>
+          <w:highlight w:val="yellow"/>
+        </w:rPr>
+        <w:t xml:space="preserve"> input rows should be of </w:t>
+      </w:r>
+      <w:r>
+        <w:rPr>
+          <w:rStyle w:val="CodeChar"/>
+          <w:highlight w:val="yellow"/>
         </w:rPr>
         <w:t>type="radio"</w:t>
       </w:r>
@@ -2785,34 +2957,52 @@
           <w:numId w:val="41"/>
         </w:numPr>
         <w:rPr>
+          <w:highlight w:val="yellow"/>
           <w:lang w:val="bg-BG"/>
         </w:rPr>
       </w:pPr>
       <w:r>
+        <w:rPr>
+          <w:highlight w:val="yellow"/>
+        </w:rPr>
         <w:t xml:space="preserve">The </w:t>
       </w:r>
       <w:r>
         <w:rPr>
           <w:b/>
+          <w:highlight w:val="yellow"/>
         </w:rPr>
         <w:t xml:space="preserve">5th </w:t>
       </w:r>
       <w:r>
+        <w:rPr>
+          <w:highlight w:val="yellow"/>
+        </w:rPr>
         <w:t xml:space="preserve">input tag should </w:t>
       </w:r>
       <w:r>
+        <w:rPr>
+          <w:highlight w:val="yellow"/>
+        </w:rPr>
         <w:t>be of</w:t>
       </w:r>
       <w:r>
+        <w:rPr>
+          <w:highlight w:val="yellow"/>
+        </w:rPr>
         <w:t xml:space="preserve"> </w:t>
       </w:r>
       <w:r>
         <w:rPr>
           <w:rStyle w:val="CodeChar"/>
+          <w:highlight w:val="yellow"/>
         </w:rPr>
         <w:t>type="email"</w:t>
       </w:r>
       <w:r>
+        <w:rPr>
+          <w:highlight w:val="yellow"/>
+        </w:rPr>
         <w:t xml:space="preserve"> </w:t>
       </w:r>
     </w:p>
@@ -2824,38 +3014,54 @@
           <w:numId w:val="41"/>
         </w:numPr>
         <w:rPr>
+          <w:highlight w:val="yellow"/>
           <w:lang w:val="bg-BG"/>
         </w:rPr>
       </w:pPr>
       <w:r>
+        <w:rPr>
+          <w:highlight w:val="yellow"/>
+        </w:rPr>
         <w:t xml:space="preserve">The </w:t>
       </w:r>
       <w:r>
         <w:rPr>
           <w:b/>
           <w:bCs/>
+          <w:highlight w:val="yellow"/>
         </w:rPr>
         <w:t>7th</w:t>
       </w:r>
       <w:r>
+        <w:rPr>
+          <w:highlight w:val="yellow"/>
+        </w:rPr>
         <w:t xml:space="preserve"> label should have </w:t>
       </w:r>
       <w:r>
         <w:rPr>
           <w:rStyle w:val="CodeChar"/>
+          <w:highlight w:val="yellow"/>
         </w:rPr>
         <w:t>select</w:t>
       </w:r>
       <w:r>
+        <w:rPr>
+          <w:highlight w:val="yellow"/>
+        </w:rPr>
         <w:t xml:space="preserve"> tag and </w:t>
       </w:r>
       <w:r>
         <w:rPr>
           <w:rStyle w:val="CodeChar"/>
+          <w:highlight w:val="yellow"/>
         </w:rPr>
         <w:t>option</w:t>
       </w:r>
       <w:r>
+        <w:rPr>
+          <w:highlight w:val="yellow"/>
+        </w:rPr>
         <w:t xml:space="preserve"> tags with the city name values</w:t>
       </w:r>
     </w:p>
@@ -2867,64 +3073,92 @@
           <w:numId w:val="41"/>
         </w:numPr>
         <w:rPr>
+          <w:highlight w:val="yellow"/>
           <w:lang w:val="bg-BG"/>
         </w:rPr>
       </w:pPr>
       <w:r>
+        <w:rPr>
+          <w:highlight w:val="yellow"/>
+        </w:rPr>
         <w:t>The</w:t>
       </w:r>
       <w:r>
+        <w:rPr>
+          <w:highlight w:val="yellow"/>
+        </w:rPr>
         <w:t xml:space="preserve"> </w:t>
       </w:r>
       <w:r>
         <w:rPr>
           <w:b/>
           <w:bCs/>
+          <w:highlight w:val="yellow"/>
         </w:rPr>
         <w:t>8th</w:t>
       </w:r>
       <w:r>
+        <w:rPr>
+          <w:highlight w:val="yellow"/>
+        </w:rPr>
         <w:t xml:space="preserve"> label should have input tag with </w:t>
       </w:r>
       <w:r>
         <w:rPr>
           <w:rStyle w:val="CodeChar"/>
+          <w:highlight w:val="yellow"/>
         </w:rPr>
         <w:t>type="number"</w:t>
       </w:r>
       <w:r>
+        <w:rPr>
+          <w:highlight w:val="yellow"/>
+        </w:rPr>
         <w:t xml:space="preserve"> </w:t>
       </w:r>
       <w:r>
         <w:rPr>
           <w:noProof/>
+          <w:highlight w:val="yellow"/>
         </w:rPr>
         <w:t>(</w:t>
       </w:r>
       <w:r>
+        <w:rPr>
+          <w:highlight w:val="yellow"/>
+        </w:rPr>
         <w:t xml:space="preserve">with </w:t>
       </w:r>
       <w:r>
         <w:rPr>
           <w:b/>
+          <w:highlight w:val="yellow"/>
         </w:rPr>
         <w:t>min value</w:t>
       </w:r>
       <w:r>
+        <w:rPr>
+          <w:highlight w:val="yellow"/>
+        </w:rPr>
         <w:t xml:space="preserve"> - 18 and </w:t>
       </w:r>
       <w:r>
         <w:rPr>
           <w:b/>
+          <w:highlight w:val="yellow"/>
         </w:rPr>
         <w:t>max value</w:t>
       </w:r>
       <w:r>
+        <w:rPr>
+          <w:highlight w:val="yellow"/>
+        </w:rPr>
         <w:t xml:space="preserve"> - 70</w:t>
       </w:r>
       <w:r>
         <w:rPr>
           <w:noProof/>
+          <w:highlight w:val="yellow"/>
         </w:rPr>
         <w:t>)</w:t>
       </w:r>
@@ -2937,38 +3171,54 @@
           <w:numId w:val="41"/>
         </w:numPr>
         <w:rPr>
+          <w:highlight w:val="yellow"/>
           <w:lang w:val="bg-BG"/>
         </w:rPr>
       </w:pPr>
       <w:r>
+        <w:rPr>
+          <w:highlight w:val="yellow"/>
+        </w:rPr>
         <w:t xml:space="preserve">The </w:t>
       </w:r>
       <w:r>
         <w:rPr>
           <w:b/>
           <w:bCs/>
+          <w:highlight w:val="yellow"/>
         </w:rPr>
         <w:t>9th</w:t>
       </w:r>
       <w:r>
+        <w:rPr>
+          <w:highlight w:val="yellow"/>
+        </w:rPr>
         <w:t xml:space="preserve"> label should have </w:t>
       </w:r>
       <w:r>
         <w:rPr>
           <w:rStyle w:val="CodeChar"/>
+          <w:highlight w:val="yellow"/>
         </w:rPr>
         <w:t>datalist</w:t>
       </w:r>
       <w:r>
+        <w:rPr>
+          <w:highlight w:val="yellow"/>
+        </w:rPr>
         <w:t xml:space="preserve"> tag and </w:t>
       </w:r>
       <w:r>
         <w:rPr>
           <w:rStyle w:val="CodeChar"/>
+          <w:highlight w:val="yellow"/>
         </w:rPr>
         <w:t>option</w:t>
       </w:r>
       <w:r>
+        <w:rPr>
+          <w:highlight w:val="yellow"/>
+        </w:rPr>
         <w:t xml:space="preserve"> tags with the languages type value</w:t>
       </w:r>
     </w:p>
@@ -2982,45 +3232,62 @@
         <w:rPr>
           <w:b/>
           <w:bCs/>
+          <w:highlight w:val="yellow"/>
           <w:lang w:val="bg-BG"/>
         </w:rPr>
       </w:pPr>
       <w:r>
+        <w:rPr>
+          <w:highlight w:val="yellow"/>
+        </w:rPr>
         <w:t xml:space="preserve">The </w:t>
       </w:r>
       <w:r>
         <w:rPr>
           <w:b/>
           <w:bCs/>
+          <w:highlight w:val="yellow"/>
         </w:rPr>
         <w:t>10th</w:t>
       </w:r>
       <w:r>
+        <w:rPr>
+          <w:highlight w:val="yellow"/>
+        </w:rPr>
         <w:t xml:space="preserve"> label should have </w:t>
       </w:r>
       <w:r>
         <w:rPr>
           <w:rStyle w:val="CodeChar"/>
+          <w:highlight w:val="yellow"/>
         </w:rPr>
         <w:t>textarea</w:t>
       </w:r>
       <w:r>
+        <w:rPr>
+          <w:highlight w:val="yellow"/>
+        </w:rPr>
         <w:t xml:space="preserve"> tag with </w:t>
       </w:r>
       <w:r>
         <w:rPr>
           <w:b/>
           <w:bCs/>
+          <w:highlight w:val="yellow"/>
         </w:rPr>
         <w:t>5 rows</w:t>
       </w:r>
       <w:r>
+        <w:rPr>
+          <w:highlight w:val="yellow"/>
+        </w:rPr>
         <w:t xml:space="preserve"> and </w:t>
       </w:r>
       <w:r>
         <w:rPr>
           <w:b/>
           <w:bCs/>
+          <w:highlight w:val="yellow"/>
         </w:rPr>
         <w:t>20 columns</w:t>
       </w:r>
@@ -3033,40 +3300,59 @@
           <w:numId w:val="41"/>
         </w:numPr>
         <w:rPr>
+          <w:highlight w:val="yellow"/>
           <w:lang w:val="bg-BG"/>
         </w:rPr>
       </w:pPr>
       <w:r>
+        <w:rPr>
+          <w:highlight w:val="yellow"/>
+        </w:rPr>
         <w:t xml:space="preserve">The </w:t>
       </w:r>
       <w:r>
         <w:rPr>
           <w:b/>
           <w:bCs/>
+          <w:highlight w:val="yellow"/>
         </w:rPr>
         <w:t>11th</w:t>
       </w:r>
       <w:r>
+        <w:rPr>
+          <w:highlight w:val="yellow"/>
+        </w:rPr>
         <w:t xml:space="preserve"> label should have input tag with </w:t>
       </w:r>
       <w:r>
         <w:rPr>
           <w:rStyle w:val="CodeChar"/>
+          <w:highlight w:val="yellow"/>
         </w:rPr>
         <w:t>type="checkbox"</w:t>
       </w:r>
       <w:r>
+        <w:rPr>
+          <w:highlight w:val="yellow"/>
+        </w:rPr>
         <w:t xml:space="preserve"> </w:t>
       </w:r>
       <w:r>
+        <w:rPr>
+          <w:highlight w:val="yellow"/>
+        </w:rPr>
         <w:t>that is</w:t>
       </w:r>
       <w:r>
+        <w:rPr>
+          <w:highlight w:val="yellow"/>
+        </w:rPr>
         <w:t xml:space="preserve"> </w:t>
       </w:r>
       <w:r>
         <w:rPr>
           <w:rStyle w:val="CodeChar"/>
+          <w:highlight w:val="yellow"/>
         </w:rPr>
         <w:t>checked</w:t>
       </w:r>
@@ -3079,35 +3365,53 @@
           <w:numId w:val="41"/>
         </w:numPr>
         <w:rPr>
+          <w:highlight w:val="yellow"/>
           <w:lang w:val="bg-BG"/>
         </w:rPr>
       </w:pPr>
       <w:r>
+        <w:rPr>
+          <w:highlight w:val="yellow"/>
+        </w:rPr>
         <w:t xml:space="preserve">The </w:t>
       </w:r>
       <w:r>
         <w:rPr>
           <w:b/>
           <w:bCs/>
+          <w:highlight w:val="yellow"/>
         </w:rPr>
         <w:t>12th</w:t>
       </w:r>
       <w:r>
+        <w:rPr>
+          <w:highlight w:val="yellow"/>
+        </w:rPr>
         <w:t xml:space="preserve"> label should </w:t>
       </w:r>
       <w:r>
+        <w:rPr>
+          <w:highlight w:val="yellow"/>
+        </w:rPr>
         <w:t xml:space="preserve">have </w:t>
       </w:r>
       <w:r>
+        <w:rPr>
+          <w:highlight w:val="yellow"/>
+        </w:rPr>
         <w:t xml:space="preserve">input tag with </w:t>
       </w:r>
       <w:r>
         <w:rPr>
           <w:rStyle w:val="CodeChar"/>
+          <w:highlight w:val="yellow"/>
         </w:rPr>
         <w:t>type="submit"</w:t>
       </w:r>
       <w:r>
+        <w:rPr>
+          <w:highlight w:val="yellow"/>
+        </w:rPr>
         <w:t xml:space="preserve"> </w:t>
       </w:r>
     </w:p>
@@ -3119,25 +3423,36 @@
           <w:numId w:val="41"/>
         </w:numPr>
         <w:rPr>
+          <w:highlight w:val="yellow"/>
           <w:lang w:val="bg-BG"/>
         </w:rPr>
       </w:pPr>
       <w:r>
+        <w:rPr>
+          <w:highlight w:val="yellow"/>
+        </w:rPr>
         <w:t xml:space="preserve">The </w:t>
       </w:r>
       <w:r>
         <w:rPr>
           <w:rStyle w:val="CodeChar"/>
+          <w:highlight w:val="yellow"/>
         </w:rPr>
         <w:t>placeholders</w:t>
       </w:r>
       <w:r>
+        <w:rPr>
+          <w:highlight w:val="yellow"/>
+        </w:rPr>
         <w:t xml:space="preserve"> are obligatory</w:t>
       </w:r>
     </w:p>
     <w:p>
       <w:pPr>
         <w:pStyle w:val="Heading2"/>
+        <w:rPr>
+          <w:highlight w:val="yellow"/>
+        </w:rPr>
       </w:pPr>
       <w:r>
         <w:rPr>
@@ -3146,10 +3461,10 @@
         <w:t xml:space="preserve"> </w:t>
       </w:r>
       <w:r>
-        <w:t>Clean Up</w:t>
-      </w:r>
-      <w:r>
-        <w:t xml:space="preserve"> Baby Magazine</w:t>
+        <w:rPr>
+          <w:highlight w:val="yellow"/>
+        </w:rPr>
+        <w:t>Clean Up Baby Magazine</w:t>
       </w:r>
     </w:p>
     <w:p>
@@ -3159,17 +3474,38 @@
         </w:rPr>
       </w:pPr>
       <w:r>
+        <w:rPr>
+          <w:highlight w:val="yellow"/>
+        </w:rPr>
         <w:t xml:space="preserve">Open </w:t>
       </w:r>
       <w:hyperlink r:id="rId16" w:history="1">
         <w:r>
           <w:rPr>
             <w:rStyle w:val="Hyperlink"/>
+            <w:highlight w:val="yellow"/>
           </w:rPr>
-          <w:t>https://www.babycaremag.com/</w:t>
+          <w:t>https://www.b</w:t>
+        </w:r>
+        <w:r>
+          <w:rPr>
+            <w:rStyle w:val="Hyperlink"/>
+            <w:highlight w:val="yellow"/>
+          </w:rPr>
+          <w:t>a</w:t>
+        </w:r>
+        <w:r>
+          <w:rPr>
+            <w:rStyle w:val="Hyperlink"/>
+            <w:highlight w:val="yellow"/>
+          </w:rPr>
+          <w:t>bycaremag.com/</w:t>
         </w:r>
       </w:hyperlink>
       <w:r>
+        <w:rPr>
+          <w:highlight w:val="yellow"/>
+        </w:rPr>
         <w:t xml:space="preserve"> and copy the HTML code of the website. Open the copied code in your IDE and clean it up.</w:t>
       </w:r>
     </w:p>
@@ -3185,7 +3521,6 @@
         <w:rPr>
           <w:noProof/>
         </w:rPr>
-        <w:lastRenderedPageBreak/>
         <w:drawing>
           <wp:inline distT="0" distB="0" distL="0" distR="0" wp14:anchorId="70A355E0" wp14:editId="7AE9500B">
             <wp:extent cx="3932086" cy="4900129"/>
@@ -3257,37 +3592,53 @@
           <w:numId w:val="44"/>
         </w:numPr>
         <w:rPr>
+          <w:highlight w:val="yellow"/>
           <w:lang w:val="bg-BG"/>
         </w:rPr>
       </w:pPr>
       <w:r>
+        <w:rPr>
+          <w:highlight w:val="yellow"/>
+        </w:rPr>
         <w:t xml:space="preserve">Remove all </w:t>
       </w:r>
       <w:r>
         <w:rPr>
           <w:rStyle w:val="CodeChar"/>
+          <w:highlight w:val="yellow"/>
         </w:rPr>
         <w:t>link</w:t>
       </w:r>
       <w:r>
+        <w:rPr>
+          <w:highlight w:val="yellow"/>
+        </w:rPr>
         <w:t xml:space="preserve">, </w:t>
       </w:r>
       <w:r>
         <w:rPr>
           <w:rStyle w:val="CodeChar"/>
+          <w:highlight w:val="yellow"/>
         </w:rPr>
         <w:t>script</w:t>
       </w:r>
       <w:r>
+        <w:rPr>
+          <w:highlight w:val="yellow"/>
+        </w:rPr>
         <w:t xml:space="preserve"> and </w:t>
       </w:r>
       <w:r>
         <w:rPr>
           <w:rStyle w:val="CodeChar"/>
+          <w:highlight w:val="yellow"/>
         </w:rPr>
         <w:t>meta</w:t>
       </w:r>
       <w:r>
+        <w:rPr>
+          <w:highlight w:val="yellow"/>
+        </w:rPr>
         <w:t xml:space="preserve"> tags</w:t>
       </w:r>
     </w:p>
@@ -3299,36 +3650,52 @@
           <w:numId w:val="44"/>
         </w:numPr>
         <w:rPr>
+          <w:highlight w:val="yellow"/>
           <w:lang w:val="bg-BG"/>
         </w:rPr>
       </w:pPr>
       <w:r>
+        <w:rPr>
+          <w:highlight w:val="yellow"/>
+        </w:rPr>
         <w:t xml:space="preserve">Leave only the </w:t>
       </w:r>
       <w:r>
         <w:rPr>
           <w:rStyle w:val="CodeChar"/>
+          <w:highlight w:val="yellow"/>
         </w:rPr>
         <w:t>title</w:t>
       </w:r>
       <w:r>
+        <w:rPr>
+          <w:highlight w:val="yellow"/>
+        </w:rPr>
         <w:t xml:space="preserve"> </w:t>
       </w:r>
       <w:r>
+        <w:rPr>
+          <w:highlight w:val="yellow"/>
+        </w:rPr>
         <w:t>in</w:t>
       </w:r>
       <w:r>
+        <w:rPr>
+          <w:highlight w:val="yellow"/>
+        </w:rPr>
         <w:t xml:space="preserve"> the </w:t>
       </w:r>
       <w:r>
         <w:rPr>
           <w:rStyle w:val="CodeChar"/>
+          <w:highlight w:val="yellow"/>
         </w:rPr>
         <w:t>head</w:t>
       </w:r>
       <w:r>
         <w:rPr>
           <w:b/>
+          <w:highlight w:val="yellow"/>
         </w:rPr>
         <w:t xml:space="preserve"> tag</w:t>
       </w:r>
@@ -3341,19 +3708,27 @@
           <w:numId w:val="44"/>
         </w:numPr>
         <w:rPr>
+          <w:highlight w:val="yellow"/>
           <w:lang w:val="bg-BG"/>
         </w:rPr>
       </w:pPr>
       <w:r>
+        <w:rPr>
+          <w:highlight w:val="yellow"/>
+        </w:rPr>
         <w:t xml:space="preserve">Clean up all </w:t>
       </w:r>
       <w:r>
         <w:rPr>
           <w:b/>
+          <w:highlight w:val="yellow"/>
         </w:rPr>
         <w:t>CSS</w:t>
       </w:r>
       <w:r>
+        <w:rPr>
+          <w:highlight w:val="yellow"/>
+        </w:rPr>
         <w:t xml:space="preserve">    </w:t>
       </w:r>
     </w:p>
@@ -3365,133 +3740,190 @@
           <w:numId w:val="44"/>
         </w:numPr>
         <w:rPr>
+          <w:highlight w:val="yellow"/>
           <w:lang w:val="bg-BG"/>
         </w:rPr>
       </w:pPr>
       <w:r>
+        <w:rPr>
+          <w:highlight w:val="yellow"/>
+        </w:rPr>
         <w:t xml:space="preserve">Remove all </w:t>
       </w:r>
       <w:r>
         <w:rPr>
           <w:rStyle w:val="CodeChar"/>
+          <w:highlight w:val="yellow"/>
         </w:rPr>
         <w:t>div</w:t>
       </w:r>
       <w:r>
+        <w:rPr>
+          <w:highlight w:val="yellow"/>
+        </w:rPr>
         <w:t xml:space="preserve">, </w:t>
       </w:r>
       <w:r>
         <w:rPr>
           <w:rStyle w:val="CodeChar"/>
+          <w:highlight w:val="yellow"/>
         </w:rPr>
         <w:t>table</w:t>
       </w:r>
       <w:r>
+        <w:rPr>
+          <w:highlight w:val="yellow"/>
+        </w:rPr>
         <w:t xml:space="preserve">, </w:t>
       </w:r>
       <w:r>
         <w:rPr>
           <w:rStyle w:val="CodeChar"/>
+          <w:highlight w:val="yellow"/>
         </w:rPr>
         <w:t>tbody</w:t>
       </w:r>
       <w:r>
+        <w:rPr>
+          <w:highlight w:val="yellow"/>
+        </w:rPr>
         <w:t xml:space="preserve">, </w:t>
       </w:r>
       <w:r>
         <w:rPr>
           <w:rStyle w:val="CodeChar"/>
+          <w:highlight w:val="yellow"/>
         </w:rPr>
         <w:t>tr</w:t>
       </w:r>
       <w:r>
+        <w:rPr>
+          <w:highlight w:val="yellow"/>
+        </w:rPr>
         <w:t xml:space="preserve">, </w:t>
       </w:r>
       <w:r>
         <w:rPr>
           <w:rStyle w:val="CodeChar"/>
+          <w:highlight w:val="yellow"/>
         </w:rPr>
         <w:t>th</w:t>
       </w:r>
       <w:r>
+        <w:rPr>
+          <w:highlight w:val="yellow"/>
+        </w:rPr>
         <w:t xml:space="preserve">, </w:t>
       </w:r>
       <w:r>
         <w:rPr>
           <w:rStyle w:val="CodeChar"/>
+          <w:highlight w:val="yellow"/>
         </w:rPr>
         <w:t>td</w:t>
       </w:r>
       <w:r>
+        <w:rPr>
+          <w:highlight w:val="yellow"/>
+        </w:rPr>
         <w:t xml:space="preserve">, </w:t>
       </w:r>
       <w:r>
         <w:rPr>
           <w:rStyle w:val="CodeChar"/>
+          <w:highlight w:val="yellow"/>
         </w:rPr>
         <w:t>ul</w:t>
       </w:r>
       <w:r>
+        <w:rPr>
+          <w:highlight w:val="yellow"/>
+        </w:rPr>
         <w:t xml:space="preserve">, </w:t>
       </w:r>
       <w:r>
         <w:rPr>
           <w:rStyle w:val="CodeChar"/>
+          <w:highlight w:val="yellow"/>
         </w:rPr>
         <w:t>ol</w:t>
       </w:r>
       <w:r>
+        <w:rPr>
+          <w:highlight w:val="yellow"/>
+        </w:rPr>
         <w:t xml:space="preserve">, </w:t>
       </w:r>
       <w:r>
         <w:rPr>
           <w:rStyle w:val="CodeChar"/>
+          <w:highlight w:val="yellow"/>
         </w:rPr>
         <w:t>li</w:t>
       </w:r>
       <w:r>
         <w:rPr>
           <w:b/>
+          <w:highlight w:val="yellow"/>
         </w:rPr>
         <w:t>,</w:t>
       </w:r>
       <w:r>
+        <w:rPr>
+          <w:highlight w:val="yellow"/>
+        </w:rPr>
         <w:t xml:space="preserve"> </w:t>
       </w:r>
       <w:r>
         <w:rPr>
           <w:rStyle w:val="CodeChar"/>
+          <w:highlight w:val="yellow"/>
         </w:rPr>
         <w:t>span</w:t>
       </w:r>
       <w:r>
+        <w:rPr>
+          <w:highlight w:val="yellow"/>
+        </w:rPr>
         <w:t xml:space="preserve">, </w:t>
       </w:r>
       <w:r>
         <w:rPr>
           <w:rStyle w:val="CodeChar"/>
+          <w:highlight w:val="yellow"/>
         </w:rPr>
         <w:t>label</w:t>
       </w:r>
       <w:r>
+        <w:rPr>
+          <w:highlight w:val="yellow"/>
+        </w:rPr>
         <w:t xml:space="preserve">, </w:t>
       </w:r>
       <w:r>
         <w:rPr>
           <w:rStyle w:val="CodeChar"/>
+          <w:highlight w:val="yellow"/>
         </w:rPr>
         <w:t>dl</w:t>
       </w:r>
       <w:r>
+        <w:rPr>
+          <w:highlight w:val="yellow"/>
+        </w:rPr>
         <w:t xml:space="preserve">, </w:t>
       </w:r>
       <w:r>
         <w:rPr>
           <w:rStyle w:val="CodeChar"/>
+          <w:highlight w:val="yellow"/>
         </w:rPr>
         <w:t>dd</w:t>
       </w:r>
       <w:r>
+        <w:rPr>
+          <w:highlight w:val="yellow"/>
+        </w:rPr>
         <w:t xml:space="preserve"> tags</w:t>
       </w:r>
     </w:p>
@@ -3503,28 +3935,40 @@
           <w:numId w:val="44"/>
         </w:numPr>
         <w:rPr>
+          <w:highlight w:val="yellow"/>
           <w:lang w:val="bg-BG"/>
         </w:rPr>
       </w:pPr>
       <w:r>
+        <w:rPr>
+          <w:highlight w:val="yellow"/>
+        </w:rPr>
         <w:t xml:space="preserve">Leave only </w:t>
       </w:r>
       <w:r>
         <w:rPr>
           <w:b/>
+          <w:highlight w:val="yellow"/>
         </w:rPr>
         <w:t>headings</w:t>
       </w:r>
       <w:r>
+        <w:rPr>
+          <w:highlight w:val="yellow"/>
+        </w:rPr>
         <w:t xml:space="preserve"> and </w:t>
       </w:r>
       <w:r>
         <w:rPr>
           <w:rStyle w:val="CodeChar"/>
+          <w:highlight w:val="yellow"/>
         </w:rPr>
         <w:t>p</w:t>
       </w:r>
       <w:r>
+        <w:rPr>
+          <w:highlight w:val="yellow"/>
+        </w:rPr>
         <w:t xml:space="preserve"> tags in the body</w:t>
       </w:r>
     </w:p>
@@ -3536,37 +3980,53 @@
           <w:numId w:val="44"/>
         </w:numPr>
         <w:rPr>
+          <w:highlight w:val="yellow"/>
           <w:lang w:val="bg-BG"/>
         </w:rPr>
       </w:pPr>
       <w:r>
+        <w:rPr>
+          <w:highlight w:val="yellow"/>
+        </w:rPr>
         <w:t xml:space="preserve">Remove all </w:t>
       </w:r>
       <w:r>
         <w:rPr>
           <w:rStyle w:val="CodeChar"/>
+          <w:highlight w:val="yellow"/>
         </w:rPr>
         <w:t>class</w:t>
       </w:r>
       <w:r>
+        <w:rPr>
+          <w:highlight w:val="yellow"/>
+        </w:rPr>
         <w:t xml:space="preserve">, </w:t>
       </w:r>
       <w:r>
         <w:rPr>
           <w:rStyle w:val="CodeChar"/>
+          <w:highlight w:val="yellow"/>
         </w:rPr>
         <w:t>id</w:t>
       </w:r>
       <w:r>
+        <w:rPr>
+          <w:highlight w:val="yellow"/>
+        </w:rPr>
         <w:t xml:space="preserve">, </w:t>
       </w:r>
       <w:r>
         <w:rPr>
           <w:rStyle w:val="CodeChar"/>
+          <w:highlight w:val="yellow"/>
         </w:rPr>
         <w:t>style</w:t>
       </w:r>
       <w:r>
+        <w:rPr>
+          <w:highlight w:val="yellow"/>
+        </w:rPr>
         <w:t xml:space="preserve"> attributes in headings and paragraphs</w:t>
       </w:r>
     </w:p>
@@ -3578,19 +4038,27 @@
           <w:numId w:val="44"/>
         </w:numPr>
         <w:rPr>
+          <w:highlight w:val="yellow"/>
           <w:lang w:val="bg-BG"/>
         </w:rPr>
       </w:pPr>
       <w:r>
+        <w:rPr>
+          <w:highlight w:val="yellow"/>
+        </w:rPr>
         <w:t xml:space="preserve">Remove all </w:t>
       </w:r>
       <w:r>
         <w:rPr>
           <w:rStyle w:val="CodeChar"/>
+          <w:highlight w:val="yellow"/>
         </w:rPr>
         <w:t>img</w:t>
       </w:r>
       <w:r>
+        <w:rPr>
+          <w:highlight w:val="yellow"/>
+        </w:rPr>
         <w:t xml:space="preserve"> tags from paragraphs</w:t>
       </w:r>
     </w:p>
@@ -3602,28 +4070,40 @@
           <w:numId w:val="44"/>
         </w:numPr>
         <w:rPr>
+          <w:highlight w:val="yellow"/>
           <w:lang w:val="bg-BG"/>
         </w:rPr>
       </w:pPr>
       <w:r>
+        <w:rPr>
+          <w:highlight w:val="yellow"/>
+        </w:rPr>
         <w:t xml:space="preserve">Leave only the </w:t>
       </w:r>
       <w:r>
         <w:rPr>
           <w:bCs/>
+          <w:highlight w:val="yellow"/>
         </w:rPr>
         <w:t>text</w:t>
       </w:r>
       <w:r>
+        <w:rPr>
+          <w:highlight w:val="yellow"/>
+        </w:rPr>
         <w:t xml:space="preserve"> and </w:t>
       </w:r>
       <w:r>
         <w:rPr>
           <w:rStyle w:val="CodeChar"/>
+          <w:highlight w:val="yellow"/>
         </w:rPr>
         <w:t>a</w:t>
       </w:r>
       <w:r>
+        <w:rPr>
+          <w:highlight w:val="yellow"/>
+        </w:rPr>
         <w:t xml:space="preserve"> tags in the paragraphs</w:t>
       </w:r>
     </w:p>
@@ -3635,37 +4115,53 @@
           <w:numId w:val="44"/>
         </w:numPr>
         <w:rPr>
+          <w:highlight w:val="yellow"/>
           <w:lang w:val="bg-BG"/>
         </w:rPr>
       </w:pPr>
       <w:r>
+        <w:rPr>
+          <w:highlight w:val="yellow"/>
+        </w:rPr>
         <w:t xml:space="preserve">Remove </w:t>
       </w:r>
       <w:r>
         <w:rPr>
           <w:rStyle w:val="CodeChar"/>
+          <w:highlight w:val="yellow"/>
         </w:rPr>
         <w:t>title</w:t>
       </w:r>
       <w:r>
+        <w:rPr>
+          <w:highlight w:val="yellow"/>
+        </w:rPr>
         <w:t xml:space="preserve">, </w:t>
       </w:r>
       <w:r>
         <w:rPr>
           <w:rStyle w:val="CodeChar"/>
+          <w:highlight w:val="yellow"/>
         </w:rPr>
         <w:t>class</w:t>
       </w:r>
       <w:r>
+        <w:rPr>
+          <w:highlight w:val="yellow"/>
+        </w:rPr>
         <w:t xml:space="preserve"> attributes from the </w:t>
       </w:r>
       <w:r>
         <w:rPr>
           <w:rStyle w:val="CodeChar"/>
+          <w:highlight w:val="yellow"/>
         </w:rPr>
         <w:t>a</w:t>
       </w:r>
       <w:r>
+        <w:rPr>
+          <w:highlight w:val="yellow"/>
+        </w:rPr>
         <w:t xml:space="preserve"> tags</w:t>
       </w:r>
     </w:p>
@@ -3677,28 +4173,40 @@
           <w:numId w:val="44"/>
         </w:numPr>
         <w:rPr>
+          <w:highlight w:val="yellow"/>
           <w:lang w:val="bg-BG"/>
         </w:rPr>
       </w:pPr>
       <w:r>
+        <w:rPr>
+          <w:highlight w:val="yellow"/>
+        </w:rPr>
         <w:t xml:space="preserve">Only </w:t>
       </w:r>
       <w:r>
         <w:rPr>
           <w:b/>
+          <w:highlight w:val="yellow"/>
         </w:rPr>
         <w:t>articles</w:t>
       </w:r>
       <w:r>
+        <w:rPr>
+          <w:highlight w:val="yellow"/>
+        </w:rPr>
         <w:t xml:space="preserve"> should remain in your </w:t>
       </w:r>
       <w:r>
         <w:rPr>
           <w:noProof/>
+          <w:highlight w:val="yellow"/>
         </w:rPr>
         <w:t xml:space="preserve">HTML </w:t>
       </w:r>
       <w:r>
+        <w:rPr>
+          <w:highlight w:val="yellow"/>
+        </w:rPr>
         <w:t>file. Each article must have:</w:t>
       </w:r>
     </w:p>
@@ -3710,28 +4218,40 @@
           <w:numId w:val="44"/>
         </w:numPr>
         <w:rPr>
+          <w:highlight w:val="yellow"/>
           <w:lang w:val="bg-BG"/>
         </w:rPr>
       </w:pPr>
       <w:r>
+        <w:rPr>
+          <w:highlight w:val="yellow"/>
+        </w:rPr>
         <w:t xml:space="preserve">A </w:t>
       </w:r>
       <w:r>
         <w:rPr>
           <w:rStyle w:val="CodeChar"/>
+          <w:highlight w:val="yellow"/>
         </w:rPr>
         <w:t xml:space="preserve">h2 </w:t>
       </w:r>
       <w:r>
+        <w:rPr>
+          <w:highlight w:val="yellow"/>
+        </w:rPr>
         <w:t xml:space="preserve">tag with </w:t>
       </w:r>
       <w:r>
         <w:rPr>
           <w:rStyle w:val="CodeChar"/>
+          <w:highlight w:val="yellow"/>
         </w:rPr>
         <w:t>a</w:t>
       </w:r>
       <w:r>
+        <w:rPr>
+          <w:highlight w:val="yellow"/>
+        </w:rPr>
         <w:t xml:space="preserve"> tag inside with the article title</w:t>
       </w:r>
     </w:p>
@@ -3743,19 +4263,27 @@
           <w:numId w:val="44"/>
         </w:numPr>
         <w:rPr>
+          <w:highlight w:val="yellow"/>
           <w:lang w:val="bg-BG"/>
         </w:rPr>
       </w:pPr>
       <w:r>
+        <w:rPr>
+          <w:highlight w:val="yellow"/>
+        </w:rPr>
         <w:t xml:space="preserve">A </w:t>
       </w:r>
       <w:r>
         <w:rPr>
           <w:b/>
+          <w:highlight w:val="yellow"/>
         </w:rPr>
         <w:t>paragraph</w:t>
       </w:r>
       <w:r>
+        <w:rPr>
+          <w:highlight w:val="yellow"/>
+        </w:rPr>
         <w:t xml:space="preserve"> with the article text</w:t>
       </w:r>
     </w:p>
@@ -3767,10 +4295,14 @@
           <w:numId w:val="44"/>
         </w:numPr>
         <w:rPr>
+          <w:highlight w:val="yellow"/>
           <w:lang w:val="bg-BG"/>
         </w:rPr>
       </w:pPr>
       <w:r>
+        <w:rPr>
+          <w:highlight w:val="yellow"/>
+        </w:rPr>
         <w:t>You must delete everything else in the body tag</w:t>
       </w:r>
     </w:p>
@@ -3822,15 +4354,26 @@
     <w:p>
       <w:pPr>
         <w:pStyle w:val="Heading2"/>
-      </w:pPr>
-      <w:r>
-        <w:lastRenderedPageBreak/>
+        <w:rPr>
+          <w:highlight w:val="yellow"/>
+        </w:rPr>
+      </w:pPr>
+      <w:r>
+        <w:rPr>
+          <w:highlight w:val="yellow"/>
+        </w:rPr>
         <w:t xml:space="preserve">Clean Up </w:t>
       </w:r>
       <w:r>
+        <w:rPr>
+          <w:highlight w:val="yellow"/>
+        </w:rPr>
         <w:t>-</w:t>
       </w:r>
       <w:r>
+        <w:rPr>
+          <w:highlight w:val="yellow"/>
+        </w:rPr>
         <w:t xml:space="preserve"> Magazine</w:t>
       </w:r>
     </w:p>
@@ -3843,7 +4386,19 @@
           <w:rPr>
             <w:rStyle w:val="Hyperlink"/>
           </w:rPr>
-          <w:t>https://foodandtravel.com/</w:t>
+          <w:t>https://foodan</w:t>
+        </w:r>
+        <w:r>
+          <w:rPr>
+            <w:rStyle w:val="Hyperlink"/>
+          </w:rPr>
+          <w:t>d</w:t>
+        </w:r>
+        <w:r>
+          <w:rPr>
+            <w:rStyle w:val="Hyperlink"/>
+          </w:rPr>
+          <w:t>travel.com/</w:t>
         </w:r>
       </w:hyperlink>
       <w:r>
@@ -3931,37 +4486,53 @@
           <w:numId w:val="45"/>
         </w:numPr>
         <w:rPr>
+          <w:highlight w:val="yellow"/>
           <w:lang w:val="bg-BG"/>
         </w:rPr>
       </w:pPr>
       <w:r>
+        <w:rPr>
+          <w:highlight w:val="yellow"/>
+        </w:rPr>
         <w:t xml:space="preserve">Remove all </w:t>
       </w:r>
       <w:r>
         <w:rPr>
           <w:rStyle w:val="CodeChar"/>
+          <w:highlight w:val="yellow"/>
         </w:rPr>
         <w:t>link</w:t>
       </w:r>
       <w:r>
+        <w:rPr>
+          <w:highlight w:val="yellow"/>
+        </w:rPr>
         <w:t xml:space="preserve">, </w:t>
       </w:r>
       <w:r>
         <w:rPr>
           <w:rStyle w:val="CodeChar"/>
+          <w:highlight w:val="yellow"/>
         </w:rPr>
         <w:t>script</w:t>
       </w:r>
       <w:r>
+        <w:rPr>
+          <w:highlight w:val="yellow"/>
+        </w:rPr>
         <w:t xml:space="preserve"> and </w:t>
       </w:r>
       <w:r>
         <w:rPr>
           <w:rStyle w:val="CodeChar"/>
+          <w:highlight w:val="yellow"/>
         </w:rPr>
         <w:t>meta</w:t>
       </w:r>
       <w:r>
+        <w:rPr>
+          <w:highlight w:val="yellow"/>
+        </w:rPr>
         <w:t xml:space="preserve"> tags</w:t>
       </w:r>
     </w:p>
@@ -3973,24 +4544,33 @@
           <w:numId w:val="45"/>
         </w:numPr>
         <w:rPr>
+          <w:highlight w:val="yellow"/>
           <w:lang w:val="bg-BG"/>
         </w:rPr>
       </w:pPr>
       <w:r>
+        <w:rPr>
+          <w:highlight w:val="yellow"/>
+        </w:rPr>
         <w:t xml:space="preserve">Leave only the </w:t>
       </w:r>
       <w:r>
         <w:rPr>
           <w:rStyle w:val="CodeChar"/>
+          <w:highlight w:val="yellow"/>
         </w:rPr>
         <w:t>title</w:t>
       </w:r>
       <w:r>
+        <w:rPr>
+          <w:highlight w:val="yellow"/>
+        </w:rPr>
         <w:t xml:space="preserve"> at the </w:t>
       </w:r>
       <w:r>
         <w:rPr>
           <w:rStyle w:val="CodeChar"/>
+          <w:highlight w:val="yellow"/>
         </w:rPr>
         <w:t>head</w:t>
       </w:r>
@@ -4003,19 +4583,27 @@
           <w:numId w:val="45"/>
         </w:numPr>
         <w:rPr>
+          <w:highlight w:val="yellow"/>
           <w:lang w:val="bg-BG"/>
         </w:rPr>
       </w:pPr>
       <w:r>
+        <w:rPr>
+          <w:highlight w:val="yellow"/>
+        </w:rPr>
         <w:t xml:space="preserve">Clean up all </w:t>
       </w:r>
       <w:r>
         <w:rPr>
           <w:b/>
+          <w:highlight w:val="yellow"/>
         </w:rPr>
         <w:t>CSS</w:t>
       </w:r>
       <w:r>
+        <w:rPr>
+          <w:highlight w:val="yellow"/>
+        </w:rPr>
         <w:t xml:space="preserve">    </w:t>
       </w:r>
     </w:p>
@@ -4027,127 +4615,183 @@
           <w:numId w:val="45"/>
         </w:numPr>
         <w:rPr>
+          <w:highlight w:val="yellow"/>
           <w:lang w:val="bg-BG"/>
         </w:rPr>
       </w:pPr>
       <w:r>
+        <w:rPr>
+          <w:highlight w:val="yellow"/>
+        </w:rPr>
         <w:t xml:space="preserve">Remove all </w:t>
       </w:r>
       <w:r>
         <w:rPr>
           <w:rStyle w:val="CodeChar"/>
+          <w:highlight w:val="yellow"/>
         </w:rPr>
         <w:t>div</w:t>
       </w:r>
       <w:r>
+        <w:rPr>
+          <w:highlight w:val="yellow"/>
+        </w:rPr>
         <w:t xml:space="preserve">, </w:t>
       </w:r>
       <w:r>
         <w:rPr>
           <w:rStyle w:val="CodeChar"/>
+          <w:highlight w:val="yellow"/>
         </w:rPr>
         <w:t>table</w:t>
       </w:r>
       <w:r>
+        <w:rPr>
+          <w:highlight w:val="yellow"/>
+        </w:rPr>
         <w:t xml:space="preserve">, </w:t>
       </w:r>
       <w:r>
         <w:rPr>
           <w:rStyle w:val="CodeChar"/>
+          <w:highlight w:val="yellow"/>
         </w:rPr>
         <w:t>tbody</w:t>
       </w:r>
       <w:r>
+        <w:rPr>
+          <w:highlight w:val="yellow"/>
+        </w:rPr>
         <w:t xml:space="preserve">, </w:t>
       </w:r>
       <w:r>
         <w:rPr>
           <w:rStyle w:val="CodeChar"/>
+          <w:highlight w:val="yellow"/>
         </w:rPr>
         <w:t>tr</w:t>
       </w:r>
       <w:r>
+        <w:rPr>
+          <w:highlight w:val="yellow"/>
+        </w:rPr>
         <w:t xml:space="preserve">, </w:t>
       </w:r>
       <w:r>
         <w:rPr>
           <w:rStyle w:val="CodeChar"/>
+          <w:highlight w:val="yellow"/>
         </w:rPr>
         <w:t>th</w:t>
       </w:r>
       <w:r>
+        <w:rPr>
+          <w:highlight w:val="yellow"/>
+        </w:rPr>
         <w:t xml:space="preserve">, </w:t>
       </w:r>
       <w:r>
         <w:rPr>
           <w:rStyle w:val="CodeChar"/>
+          <w:highlight w:val="yellow"/>
         </w:rPr>
         <w:t>td</w:t>
       </w:r>
       <w:r>
+        <w:rPr>
+          <w:highlight w:val="yellow"/>
+        </w:rPr>
         <w:t xml:space="preserve">, </w:t>
       </w:r>
       <w:r>
         <w:rPr>
           <w:rStyle w:val="CodeChar"/>
+          <w:highlight w:val="yellow"/>
         </w:rPr>
         <w:t>ul</w:t>
       </w:r>
       <w:r>
+        <w:rPr>
+          <w:highlight w:val="yellow"/>
+        </w:rPr>
         <w:t xml:space="preserve">, </w:t>
       </w:r>
       <w:r>
         <w:rPr>
           <w:rStyle w:val="CodeChar"/>
+          <w:highlight w:val="yellow"/>
         </w:rPr>
         <w:t>ol</w:t>
       </w:r>
       <w:r>
+        <w:rPr>
+          <w:highlight w:val="yellow"/>
+        </w:rPr>
         <w:t xml:space="preserve">, </w:t>
       </w:r>
       <w:r>
         <w:rPr>
           <w:rStyle w:val="CodeChar"/>
+          <w:highlight w:val="yellow"/>
         </w:rPr>
         <w:t>li</w:t>
       </w:r>
       <w:r>
+        <w:rPr>
+          <w:highlight w:val="yellow"/>
+        </w:rPr>
         <w:t xml:space="preserve">, </w:t>
       </w:r>
       <w:r>
         <w:rPr>
           <w:rStyle w:val="CodeChar"/>
+          <w:highlight w:val="yellow"/>
         </w:rPr>
         <w:t>span</w:t>
       </w:r>
       <w:r>
+        <w:rPr>
+          <w:highlight w:val="yellow"/>
+        </w:rPr>
         <w:t xml:space="preserve">, </w:t>
       </w:r>
       <w:r>
         <w:rPr>
           <w:rStyle w:val="CodeChar"/>
+          <w:highlight w:val="yellow"/>
         </w:rPr>
         <w:t>label</w:t>
       </w:r>
       <w:r>
+        <w:rPr>
+          <w:highlight w:val="yellow"/>
+        </w:rPr>
         <w:t xml:space="preserve">, </w:t>
       </w:r>
       <w:r>
         <w:rPr>
           <w:rStyle w:val="CodeChar"/>
+          <w:highlight w:val="yellow"/>
         </w:rPr>
         <w:t>dl</w:t>
       </w:r>
       <w:r>
+        <w:rPr>
+          <w:highlight w:val="yellow"/>
+        </w:rPr>
         <w:t xml:space="preserve">, </w:t>
       </w:r>
       <w:r>
         <w:rPr>
           <w:rStyle w:val="CodeChar"/>
+          <w:highlight w:val="yellow"/>
         </w:rPr>
         <w:t>dd</w:t>
       </w:r>
       <w:r>
+        <w:rPr>
+          <w:highlight w:val="yellow"/>
+        </w:rPr>
         <w:t xml:space="preserve"> tags</w:t>
       </w:r>
     </w:p>
@@ -4159,29 +4803,40 @@
           <w:numId w:val="45"/>
         </w:numPr>
         <w:rPr>
+          <w:highlight w:val="yellow"/>
           <w:lang w:val="bg-BG"/>
         </w:rPr>
       </w:pPr>
       <w:r>
-        <w:lastRenderedPageBreak/>
+        <w:rPr>
+          <w:highlight w:val="yellow"/>
+        </w:rPr>
         <w:t xml:space="preserve">Leave only </w:t>
       </w:r>
       <w:r>
         <w:rPr>
           <w:b/>
+          <w:highlight w:val="yellow"/>
         </w:rPr>
         <w:t>headings</w:t>
       </w:r>
       <w:r>
+        <w:rPr>
+          <w:highlight w:val="yellow"/>
+        </w:rPr>
         <w:t xml:space="preserve"> and </w:t>
       </w:r>
       <w:r>
         <w:rPr>
           <w:rStyle w:val="CodeChar"/>
+          <w:highlight w:val="yellow"/>
         </w:rPr>
         <w:t>p</w:t>
       </w:r>
       <w:r>
+        <w:rPr>
+          <w:highlight w:val="yellow"/>
+        </w:rPr>
         <w:t xml:space="preserve"> tags in the body</w:t>
       </w:r>
     </w:p>
@@ -4193,37 +4848,53 @@
           <w:numId w:val="45"/>
         </w:numPr>
         <w:rPr>
+          <w:highlight w:val="yellow"/>
           <w:lang w:val="bg-BG"/>
         </w:rPr>
       </w:pPr>
       <w:r>
+        <w:rPr>
+          <w:highlight w:val="yellow"/>
+        </w:rPr>
         <w:t xml:space="preserve">Remove all </w:t>
       </w:r>
       <w:r>
         <w:rPr>
           <w:rStyle w:val="CodeChar"/>
+          <w:highlight w:val="yellow"/>
         </w:rPr>
         <w:t>class</w:t>
       </w:r>
       <w:r>
+        <w:rPr>
+          <w:highlight w:val="yellow"/>
+        </w:rPr>
         <w:t xml:space="preserve">, </w:t>
       </w:r>
       <w:r>
         <w:rPr>
           <w:rStyle w:val="CodeChar"/>
+          <w:highlight w:val="yellow"/>
         </w:rPr>
         <w:t>id</w:t>
       </w:r>
       <w:r>
+        <w:rPr>
+          <w:highlight w:val="yellow"/>
+        </w:rPr>
         <w:t xml:space="preserve">, </w:t>
       </w:r>
       <w:r>
         <w:rPr>
           <w:rStyle w:val="CodeChar"/>
+          <w:highlight w:val="yellow"/>
         </w:rPr>
         <w:t>style</w:t>
       </w:r>
       <w:r>
+        <w:rPr>
+          <w:highlight w:val="yellow"/>
+        </w:rPr>
         <w:t xml:space="preserve"> attributes in headings and paragraphs</w:t>
       </w:r>
     </w:p>
@@ -4235,19 +4906,27 @@
           <w:numId w:val="45"/>
         </w:numPr>
         <w:rPr>
+          <w:highlight w:val="yellow"/>
           <w:lang w:val="bg-BG"/>
         </w:rPr>
       </w:pPr>
       <w:r>
+        <w:rPr>
+          <w:highlight w:val="yellow"/>
+        </w:rPr>
         <w:t xml:space="preserve">Remove all </w:t>
       </w:r>
       <w:r>
         <w:rPr>
           <w:rStyle w:val="CodeChar"/>
+          <w:highlight w:val="yellow"/>
         </w:rPr>
         <w:t>img</w:t>
       </w:r>
       <w:r>
+        <w:rPr>
+          <w:highlight w:val="yellow"/>
+        </w:rPr>
         <w:t xml:space="preserve"> tags from paragraphs</w:t>
       </w:r>
     </w:p>
@@ -4259,28 +4938,40 @@
           <w:numId w:val="45"/>
         </w:numPr>
         <w:rPr>
+          <w:highlight w:val="yellow"/>
           <w:lang w:val="bg-BG"/>
         </w:rPr>
       </w:pPr>
       <w:r>
+        <w:rPr>
+          <w:highlight w:val="yellow"/>
+        </w:rPr>
         <w:t xml:space="preserve">Leave only the </w:t>
       </w:r>
       <w:r>
         <w:rPr>
           <w:b/>
+          <w:highlight w:val="yellow"/>
         </w:rPr>
         <w:t>text</w:t>
       </w:r>
       <w:r>
+        <w:rPr>
+          <w:highlight w:val="yellow"/>
+        </w:rPr>
         <w:t xml:space="preserve"> and the </w:t>
       </w:r>
       <w:r>
         <w:rPr>
           <w:rStyle w:val="CodeChar"/>
+          <w:highlight w:val="yellow"/>
         </w:rPr>
         <w:t>a</w:t>
       </w:r>
       <w:r>
+        <w:rPr>
+          <w:highlight w:val="yellow"/>
+        </w:rPr>
         <w:t xml:space="preserve"> tags in the paragraphs</w:t>
       </w:r>
     </w:p>
@@ -4292,37 +4983,53 @@
           <w:numId w:val="45"/>
         </w:numPr>
         <w:rPr>
+          <w:highlight w:val="yellow"/>
           <w:lang w:val="bg-BG"/>
         </w:rPr>
       </w:pPr>
       <w:r>
+        <w:rPr>
+          <w:highlight w:val="yellow"/>
+        </w:rPr>
         <w:t xml:space="preserve">Remove </w:t>
       </w:r>
       <w:r>
         <w:rPr>
           <w:rStyle w:val="CodeChar"/>
+          <w:highlight w:val="yellow"/>
         </w:rPr>
         <w:t>title</w:t>
       </w:r>
       <w:r>
+        <w:rPr>
+          <w:highlight w:val="yellow"/>
+        </w:rPr>
         <w:t xml:space="preserve">, </w:t>
       </w:r>
       <w:r>
         <w:rPr>
           <w:rStyle w:val="CodeChar"/>
+          <w:highlight w:val="yellow"/>
         </w:rPr>
         <w:t xml:space="preserve">class </w:t>
       </w:r>
       <w:r>
+        <w:rPr>
+          <w:highlight w:val="yellow"/>
+        </w:rPr>
         <w:t xml:space="preserve">attributes from the </w:t>
       </w:r>
       <w:r>
         <w:rPr>
           <w:rStyle w:val="CodeChar"/>
+          <w:highlight w:val="yellow"/>
         </w:rPr>
         <w:t>a</w:t>
       </w:r>
       <w:r>
+        <w:rPr>
+          <w:highlight w:val="yellow"/>
+        </w:rPr>
         <w:t xml:space="preserve"> tags</w:t>
       </w:r>
     </w:p>
@@ -4334,39 +5041,48 @@
           <w:numId w:val="45"/>
         </w:numPr>
         <w:rPr>
+          <w:highlight w:val="yellow"/>
           <w:lang w:val="bg-BG"/>
         </w:rPr>
       </w:pPr>
       <w:r>
+        <w:rPr>
+          <w:highlight w:val="yellow"/>
+        </w:rPr>
         <w:t xml:space="preserve">The first text on your page must be the title </w:t>
       </w:r>
       <w:r>
         <w:rPr>
           <w:b/>
+          <w:highlight w:val="yellow"/>
         </w:rPr>
         <w:t>"</w:t>
       </w:r>
       <w:r>
         <w:rPr>
           <w:rStyle w:val="CodeChar"/>
+          <w:highlight w:val="yellow"/>
         </w:rPr>
         <w:t>Don</w:t>
       </w:r>
       <w:r>
         <w:rPr>
           <w:rStyle w:val="CodeChar"/>
+          <w:highlight w:val="yellow"/>
         </w:rPr>
         <w:t>'</w:t>
       </w:r>
       <w:r>
         <w:rPr>
           <w:rStyle w:val="CodeChar"/>
+          <w:highlight w:val="yellow"/>
         </w:rPr>
         <w:t>t fancy a total-relaxation...</w:t>
       </w:r>
       <w:r>
         <w:rPr>
           <w:b/>
+          <w:highlight w:val="yellow"/>
         </w:rPr>
         <w:t xml:space="preserve">" </w:t>
       </w:r>
@@ -4375,10 +5091,14 @@
       <w:pPr>
         <w:pStyle w:val="Heading3"/>
         <w:rPr>
+          <w:highlight w:val="yellow"/>
           <w:lang w:val="bg-BG"/>
         </w:rPr>
       </w:pPr>
       <w:r>
+        <w:rPr>
+          <w:highlight w:val="yellow"/>
+        </w:rPr>
         <w:t>Hints:</w:t>
       </w:r>
     </w:p>
@@ -4389,41 +5109,67 @@
         </w:rPr>
       </w:pPr>
       <w:r>
+        <w:rPr>
+          <w:highlight w:val="yellow"/>
+        </w:rPr>
         <w:t xml:space="preserve">To download the </w:t>
       </w:r>
       <w:r>
         <w:rPr>
           <w:noProof/>
+          <w:highlight w:val="yellow"/>
         </w:rPr>
         <w:t xml:space="preserve">HTML </w:t>
       </w:r>
       <w:r>
+        <w:rPr>
+          <w:highlight w:val="yellow"/>
+        </w:rPr>
         <w:t>code,</w:t>
       </w:r>
       <w:r>
+        <w:rPr>
+          <w:highlight w:val="yellow"/>
+        </w:rPr>
         <w:t xml:space="preserve"> click </w:t>
       </w:r>
       <w:r>
         <w:rPr>
           <w:rStyle w:val="CodeChar"/>
+          <w:highlight w:val="yellow"/>
         </w:rPr>
         <w:t>Ctrl+S</w:t>
       </w:r>
       <w:r>
+        <w:rPr>
+          <w:highlight w:val="yellow"/>
+        </w:rPr>
         <w:t xml:space="preserve"> and save the files</w:t>
       </w:r>
     </w:p>
     <w:p>
       <w:pPr>
         <w:pStyle w:val="Heading2"/>
-      </w:pPr>
-      <w:r>
+        <w:rPr>
+          <w:highlight w:val="yellow"/>
+        </w:rPr>
+      </w:pPr>
+      <w:r>
+        <w:rPr>
+          <w:highlight w:val="yellow"/>
+        </w:rPr>
         <w:t xml:space="preserve">Clean Up </w:t>
       </w:r>
       <w:r>
+        <w:rPr>
+          <w:highlight w:val="yellow"/>
+        </w:rPr>
         <w:t>-</w:t>
       </w:r>
       <w:r>
+        <w:rPr>
+          <w:highlight w:val="yellow"/>
+        </w:rPr>
         <w:t xml:space="preserve"> Wiki Elephant</w:t>
       </w:r>
     </w:p>
@@ -4519,37 +5265,53 @@
           <w:numId w:val="46"/>
         </w:numPr>
         <w:rPr>
+          <w:highlight w:val="yellow"/>
           <w:lang w:val="bg-BG"/>
         </w:rPr>
       </w:pPr>
       <w:r>
+        <w:rPr>
+          <w:highlight w:val="yellow"/>
+        </w:rPr>
         <w:t xml:space="preserve">Remove all </w:t>
       </w:r>
       <w:r>
         <w:rPr>
           <w:rStyle w:val="CodeChar"/>
+          <w:highlight w:val="yellow"/>
         </w:rPr>
         <w:t>link</w:t>
       </w:r>
       <w:r>
+        <w:rPr>
+          <w:highlight w:val="yellow"/>
+        </w:rPr>
         <w:t xml:space="preserve">, </w:t>
       </w:r>
       <w:r>
         <w:rPr>
           <w:rStyle w:val="CodeChar"/>
+          <w:highlight w:val="yellow"/>
         </w:rPr>
         <w:t>script</w:t>
       </w:r>
       <w:r>
+        <w:rPr>
+          <w:highlight w:val="yellow"/>
+        </w:rPr>
         <w:t xml:space="preserve"> and </w:t>
       </w:r>
       <w:r>
         <w:rPr>
           <w:rStyle w:val="CodeChar"/>
+          <w:highlight w:val="yellow"/>
         </w:rPr>
         <w:t>meta</w:t>
       </w:r>
       <w:r>
+        <w:rPr>
+          <w:highlight w:val="yellow"/>
+        </w:rPr>
         <w:t xml:space="preserve"> tags</w:t>
       </w:r>
     </w:p>
@@ -4561,24 +5323,33 @@
           <w:numId w:val="46"/>
         </w:numPr>
         <w:rPr>
+          <w:highlight w:val="yellow"/>
           <w:lang w:val="bg-BG"/>
         </w:rPr>
       </w:pPr>
       <w:r>
+        <w:rPr>
+          <w:highlight w:val="yellow"/>
+        </w:rPr>
         <w:t xml:space="preserve">Leave only the </w:t>
       </w:r>
       <w:r>
         <w:rPr>
           <w:rStyle w:val="CodeChar"/>
+          <w:highlight w:val="yellow"/>
         </w:rPr>
         <w:t>title</w:t>
       </w:r>
       <w:r>
+        <w:rPr>
+          <w:highlight w:val="yellow"/>
+        </w:rPr>
         <w:t xml:space="preserve"> at the </w:t>
       </w:r>
       <w:r>
         <w:rPr>
           <w:rStyle w:val="CodeChar"/>
+          <w:highlight w:val="yellow"/>
         </w:rPr>
         <w:t>head</w:t>
       </w:r>
@@ -4591,22 +5362,27 @@
           <w:numId w:val="46"/>
         </w:numPr>
         <w:rPr>
+          <w:highlight w:val="yellow"/>
           <w:lang w:val="bg-BG"/>
         </w:rPr>
       </w:pPr>
       <w:r>
-        <w:lastRenderedPageBreak/>
+        <w:rPr>
+          <w:highlight w:val="yellow"/>
+        </w:rPr>
         <w:t xml:space="preserve">Clean up all </w:t>
       </w:r>
       <w:r>
         <w:rPr>
           <w:b/>
+          <w:highlight w:val="yellow"/>
         </w:rPr>
         <w:t>styles</w:t>
       </w:r>
       <w:r>
         <w:rPr>
           <w:b/>
+          <w:highlight w:val="yellow"/>
         </w:rPr>
         <w:t xml:space="preserve"> (CSS)</w:t>
       </w:r>
@@ -4619,127 +5395,183 @@
           <w:numId w:val="46"/>
         </w:numPr>
         <w:rPr>
+          <w:highlight w:val="yellow"/>
           <w:lang w:val="bg-BG"/>
         </w:rPr>
       </w:pPr>
       <w:r>
+        <w:rPr>
+          <w:highlight w:val="yellow"/>
+        </w:rPr>
         <w:t xml:space="preserve">Remove all </w:t>
       </w:r>
       <w:r>
         <w:rPr>
           <w:rStyle w:val="CodeChar"/>
+          <w:highlight w:val="yellow"/>
         </w:rPr>
         <w:t>div</w:t>
       </w:r>
       <w:r>
+        <w:rPr>
+          <w:highlight w:val="yellow"/>
+        </w:rPr>
         <w:t xml:space="preserve">, </w:t>
       </w:r>
       <w:r>
         <w:rPr>
           <w:rStyle w:val="CodeChar"/>
+          <w:highlight w:val="yellow"/>
         </w:rPr>
         <w:t>table</w:t>
       </w:r>
       <w:r>
+        <w:rPr>
+          <w:highlight w:val="yellow"/>
+        </w:rPr>
         <w:t xml:space="preserve">, </w:t>
       </w:r>
       <w:r>
         <w:rPr>
           <w:rStyle w:val="CodeChar"/>
+          <w:highlight w:val="yellow"/>
         </w:rPr>
         <w:t>tbody</w:t>
       </w:r>
       <w:r>
+        <w:rPr>
+          <w:highlight w:val="yellow"/>
+        </w:rPr>
         <w:t xml:space="preserve">, </w:t>
       </w:r>
       <w:r>
         <w:rPr>
           <w:rStyle w:val="CodeChar"/>
+          <w:highlight w:val="yellow"/>
         </w:rPr>
         <w:t>tr</w:t>
       </w:r>
       <w:r>
+        <w:rPr>
+          <w:highlight w:val="yellow"/>
+        </w:rPr>
         <w:t xml:space="preserve">, </w:t>
       </w:r>
       <w:r>
         <w:rPr>
           <w:rStyle w:val="CodeChar"/>
+          <w:highlight w:val="yellow"/>
         </w:rPr>
         <w:t>th</w:t>
       </w:r>
       <w:r>
+        <w:rPr>
+          <w:highlight w:val="yellow"/>
+        </w:rPr>
         <w:t xml:space="preserve">, </w:t>
       </w:r>
       <w:r>
         <w:rPr>
           <w:rStyle w:val="CodeChar"/>
+          <w:highlight w:val="yellow"/>
         </w:rPr>
         <w:t>td</w:t>
       </w:r>
       <w:r>
+        <w:rPr>
+          <w:highlight w:val="yellow"/>
+        </w:rPr>
         <w:t xml:space="preserve">, </w:t>
       </w:r>
       <w:r>
         <w:rPr>
           <w:rStyle w:val="CodeChar"/>
+          <w:highlight w:val="yellow"/>
         </w:rPr>
         <w:t>ul</w:t>
       </w:r>
       <w:r>
+        <w:rPr>
+          <w:highlight w:val="yellow"/>
+        </w:rPr>
         <w:t xml:space="preserve">, </w:t>
       </w:r>
       <w:r>
         <w:rPr>
           <w:rStyle w:val="CodeChar"/>
+          <w:highlight w:val="yellow"/>
         </w:rPr>
         <w:t>ol</w:t>
       </w:r>
       <w:r>
+        <w:rPr>
+          <w:highlight w:val="yellow"/>
+        </w:rPr>
         <w:t xml:space="preserve">, </w:t>
       </w:r>
       <w:r>
         <w:rPr>
           <w:rStyle w:val="CodeChar"/>
+          <w:highlight w:val="yellow"/>
         </w:rPr>
         <w:t>li</w:t>
       </w:r>
       <w:r>
+        <w:rPr>
+          <w:highlight w:val="yellow"/>
+        </w:rPr>
         <w:t xml:space="preserve">, </w:t>
       </w:r>
       <w:r>
         <w:rPr>
           <w:rStyle w:val="CodeChar"/>
+          <w:highlight w:val="yellow"/>
         </w:rPr>
         <w:t>span</w:t>
       </w:r>
       <w:r>
+        <w:rPr>
+          <w:highlight w:val="yellow"/>
+        </w:rPr>
         <w:t xml:space="preserve">, </w:t>
       </w:r>
       <w:r>
         <w:rPr>
           <w:rStyle w:val="CodeChar"/>
+          <w:highlight w:val="yellow"/>
         </w:rPr>
         <w:t>label</w:t>
       </w:r>
       <w:r>
+        <w:rPr>
+          <w:highlight w:val="yellow"/>
+        </w:rPr>
         <w:t xml:space="preserve">, </w:t>
       </w:r>
       <w:r>
         <w:rPr>
           <w:rStyle w:val="CodeChar"/>
+          <w:highlight w:val="yellow"/>
         </w:rPr>
         <w:t>dl</w:t>
       </w:r>
       <w:r>
+        <w:rPr>
+          <w:highlight w:val="yellow"/>
+        </w:rPr>
         <w:t xml:space="preserve">, </w:t>
       </w:r>
       <w:r>
         <w:rPr>
           <w:rStyle w:val="CodeChar"/>
+          <w:highlight w:val="yellow"/>
         </w:rPr>
         <w:t>dd</w:t>
       </w:r>
       <w:r>
+        <w:rPr>
+          <w:highlight w:val="yellow"/>
+        </w:rPr>
         <w:t xml:space="preserve"> tags</w:t>
       </w:r>
     </w:p>
@@ -4751,28 +5583,40 @@
           <w:numId w:val="46"/>
         </w:numPr>
         <w:rPr>
+          <w:highlight w:val="yellow"/>
           <w:lang w:val="bg-BG"/>
         </w:rPr>
       </w:pPr>
       <w:r>
+        <w:rPr>
+          <w:highlight w:val="yellow"/>
+        </w:rPr>
         <w:t xml:space="preserve">Leave only </w:t>
       </w:r>
       <w:r>
         <w:rPr>
           <w:b/>
+          <w:highlight w:val="yellow"/>
         </w:rPr>
         <w:t>headings</w:t>
       </w:r>
       <w:r>
+        <w:rPr>
+          <w:highlight w:val="yellow"/>
+        </w:rPr>
         <w:t xml:space="preserve"> and </w:t>
       </w:r>
       <w:r>
         <w:rPr>
           <w:rStyle w:val="CodeChar"/>
+          <w:highlight w:val="yellow"/>
         </w:rPr>
         <w:t>p</w:t>
       </w:r>
       <w:r>
+        <w:rPr>
+          <w:highlight w:val="yellow"/>
+        </w:rPr>
         <w:t xml:space="preserve"> tags in the body</w:t>
       </w:r>
     </w:p>
@@ -4784,37 +5628,53 @@
           <w:numId w:val="46"/>
         </w:numPr>
         <w:rPr>
+          <w:highlight w:val="yellow"/>
           <w:lang w:val="bg-BG"/>
         </w:rPr>
       </w:pPr>
       <w:r>
+        <w:rPr>
+          <w:highlight w:val="yellow"/>
+        </w:rPr>
         <w:t xml:space="preserve">Remove all </w:t>
       </w:r>
       <w:r>
         <w:rPr>
           <w:rStyle w:val="CodeChar"/>
+          <w:highlight w:val="yellow"/>
         </w:rPr>
         <w:t>class</w:t>
       </w:r>
       <w:r>
+        <w:rPr>
+          <w:highlight w:val="yellow"/>
+        </w:rPr>
         <w:t xml:space="preserve">, </w:t>
       </w:r>
       <w:r>
         <w:rPr>
           <w:rStyle w:val="CodeChar"/>
+          <w:highlight w:val="yellow"/>
         </w:rPr>
         <w:t>id</w:t>
       </w:r>
       <w:r>
+        <w:rPr>
+          <w:highlight w:val="yellow"/>
+        </w:rPr>
         <w:t xml:space="preserve">, </w:t>
       </w:r>
       <w:r>
         <w:rPr>
           <w:rStyle w:val="CodeChar"/>
+          <w:highlight w:val="yellow"/>
         </w:rPr>
         <w:t>style</w:t>
       </w:r>
       <w:r>
+        <w:rPr>
+          <w:highlight w:val="yellow"/>
+        </w:rPr>
         <w:t xml:space="preserve"> attributes in headings and paragraphs</w:t>
       </w:r>
     </w:p>
@@ -4826,19 +5686,27 @@
           <w:numId w:val="46"/>
         </w:numPr>
         <w:rPr>
+          <w:highlight w:val="yellow"/>
           <w:lang w:val="bg-BG"/>
         </w:rPr>
       </w:pPr>
       <w:r>
+        <w:rPr>
+          <w:highlight w:val="yellow"/>
+        </w:rPr>
         <w:t xml:space="preserve">Remove all </w:t>
       </w:r>
       <w:r>
         <w:rPr>
           <w:rStyle w:val="CodeChar"/>
+          <w:highlight w:val="yellow"/>
         </w:rPr>
         <w:t>img</w:t>
       </w:r>
       <w:r>
+        <w:rPr>
+          <w:highlight w:val="yellow"/>
+        </w:rPr>
         <w:t xml:space="preserve"> tags from paragraphs</w:t>
       </w:r>
     </w:p>
@@ -4850,28 +5718,40 @@
           <w:numId w:val="46"/>
         </w:numPr>
         <w:rPr>
+          <w:highlight w:val="yellow"/>
           <w:lang w:val="bg-BG"/>
         </w:rPr>
       </w:pPr>
       <w:r>
+        <w:rPr>
+          <w:highlight w:val="yellow"/>
+        </w:rPr>
         <w:t xml:space="preserve">Leave only the </w:t>
       </w:r>
       <w:r>
         <w:rPr>
           <w:b/>
+          <w:highlight w:val="yellow"/>
         </w:rPr>
         <w:t>text</w:t>
       </w:r>
       <w:r>
+        <w:rPr>
+          <w:highlight w:val="yellow"/>
+        </w:rPr>
         <w:t xml:space="preserve"> and the </w:t>
       </w:r>
       <w:r>
         <w:rPr>
           <w:rStyle w:val="CodeChar"/>
+          <w:highlight w:val="yellow"/>
         </w:rPr>
         <w:t>a</w:t>
       </w:r>
       <w:r>
+        <w:rPr>
+          <w:highlight w:val="yellow"/>
+        </w:rPr>
         <w:t xml:space="preserve"> tags in the paragraphs</w:t>
       </w:r>
     </w:p>
@@ -4883,51 +5763,79 @@
           <w:numId w:val="46"/>
         </w:numPr>
         <w:rPr>
+          <w:highlight w:val="yellow"/>
           <w:lang w:val="bg-BG"/>
         </w:rPr>
       </w:pPr>
       <w:r>
+        <w:rPr>
+          <w:highlight w:val="yellow"/>
+        </w:rPr>
         <w:t xml:space="preserve">Remove </w:t>
       </w:r>
       <w:r>
         <w:rPr>
           <w:rStyle w:val="CodeChar"/>
+          <w:highlight w:val="yellow"/>
         </w:rPr>
         <w:t>title</w:t>
       </w:r>
       <w:r>
+        <w:rPr>
+          <w:highlight w:val="yellow"/>
+        </w:rPr>
         <w:t xml:space="preserve">, </w:t>
       </w:r>
       <w:r>
         <w:rPr>
           <w:rStyle w:val="CodeChar"/>
+          <w:highlight w:val="yellow"/>
         </w:rPr>
         <w:t>class</w:t>
       </w:r>
       <w:r>
+        <w:rPr>
+          <w:highlight w:val="yellow"/>
+        </w:rPr>
         <w:t xml:space="preserve"> attributes from the </w:t>
       </w:r>
       <w:r>
         <w:rPr>
           <w:rStyle w:val="CodeChar"/>
+          <w:highlight w:val="yellow"/>
         </w:rPr>
         <w:t>a</w:t>
       </w:r>
       <w:r>
+        <w:rPr>
+          <w:highlight w:val="yellow"/>
+        </w:rPr>
         <w:t xml:space="preserve"> tags</w:t>
       </w:r>
     </w:p>
     <w:p>
       <w:pPr>
         <w:pStyle w:val="Heading2"/>
-      </w:pPr>
-      <w:r>
+        <w:rPr>
+          <w:highlight w:val="yellow"/>
+        </w:rPr>
+      </w:pPr>
+      <w:r>
+        <w:rPr>
+          <w:highlight w:val="yellow"/>
+        </w:rPr>
         <w:t xml:space="preserve">Clean Up </w:t>
       </w:r>
       <w:r>
+        <w:rPr>
+          <w:highlight w:val="yellow"/>
+        </w:rPr>
         <w:t>-</w:t>
       </w:r>
       <w:r>
+        <w:rPr>
+          <w:highlight w:val="yellow"/>
+        </w:rPr>
         <w:t xml:space="preserve"> Wiki Bulgaria</w:t>
       </w:r>
     </w:p>
@@ -5023,37 +5931,53 @@
           <w:numId w:val="41"/>
         </w:numPr>
         <w:rPr>
+          <w:highlight w:val="yellow"/>
           <w:lang w:val="bg-BG"/>
         </w:rPr>
       </w:pPr>
       <w:r>
+        <w:rPr>
+          <w:highlight w:val="yellow"/>
+        </w:rPr>
         <w:t xml:space="preserve">Remove all </w:t>
       </w:r>
       <w:r>
         <w:rPr>
           <w:rStyle w:val="CodeChar"/>
+          <w:highlight w:val="yellow"/>
         </w:rPr>
         <w:t>link</w:t>
       </w:r>
       <w:r>
+        <w:rPr>
+          <w:highlight w:val="yellow"/>
+        </w:rPr>
         <w:t xml:space="preserve">, </w:t>
       </w:r>
       <w:r>
         <w:rPr>
           <w:rStyle w:val="CodeChar"/>
+          <w:highlight w:val="yellow"/>
         </w:rPr>
         <w:t>script</w:t>
       </w:r>
       <w:r>
+        <w:rPr>
+          <w:highlight w:val="yellow"/>
+        </w:rPr>
         <w:t xml:space="preserve"> and </w:t>
       </w:r>
       <w:r>
         <w:rPr>
           <w:rStyle w:val="CodeChar"/>
+          <w:highlight w:val="yellow"/>
         </w:rPr>
         <w:t>meta</w:t>
       </w:r>
       <w:r>
+        <w:rPr>
+          <w:highlight w:val="yellow"/>
+        </w:rPr>
         <w:t xml:space="preserve"> tags</w:t>
       </w:r>
     </w:p>
@@ -5065,24 +5989,33 @@
           <w:numId w:val="41"/>
         </w:numPr>
         <w:rPr>
+          <w:highlight w:val="yellow"/>
           <w:lang w:val="bg-BG"/>
         </w:rPr>
       </w:pPr>
       <w:r>
+        <w:rPr>
+          <w:highlight w:val="yellow"/>
+        </w:rPr>
         <w:t xml:space="preserve">Leave only the </w:t>
       </w:r>
       <w:r>
         <w:rPr>
           <w:rStyle w:val="CodeChar"/>
+          <w:highlight w:val="yellow"/>
         </w:rPr>
         <w:t>title</w:t>
       </w:r>
       <w:r>
+        <w:rPr>
+          <w:highlight w:val="yellow"/>
+        </w:rPr>
         <w:t xml:space="preserve"> at the </w:t>
       </w:r>
       <w:r>
         <w:rPr>
           <w:rStyle w:val="CodeChar"/>
+          <w:highlight w:val="yellow"/>
         </w:rPr>
         <w:t>head</w:t>
       </w:r>
@@ -5095,15 +6028,20 @@
           <w:numId w:val="41"/>
         </w:numPr>
         <w:rPr>
+          <w:highlight w:val="yellow"/>
           <w:lang w:val="bg-BG"/>
         </w:rPr>
       </w:pPr>
       <w:r>
+        <w:rPr>
+          <w:highlight w:val="yellow"/>
+        </w:rPr>
         <w:t xml:space="preserve">Clean up all </w:t>
       </w:r>
       <w:r>
         <w:rPr>
           <w:b/>
+          <w:highlight w:val="yellow"/>
         </w:rPr>
         <w:t>styles (CSS)</w:t>
       </w:r>
@@ -5116,127 +6054,184 @@
           <w:numId w:val="41"/>
         </w:numPr>
         <w:rPr>
+          <w:highlight w:val="yellow"/>
           <w:lang w:val="bg-BG"/>
         </w:rPr>
       </w:pPr>
       <w:r>
+        <w:rPr>
+          <w:highlight w:val="yellow"/>
+        </w:rPr>
+        <w:lastRenderedPageBreak/>
         <w:t xml:space="preserve">Remove all </w:t>
       </w:r>
       <w:r>
         <w:rPr>
           <w:rStyle w:val="CodeChar"/>
+          <w:highlight w:val="yellow"/>
         </w:rPr>
         <w:t>div</w:t>
       </w:r>
       <w:r>
+        <w:rPr>
+          <w:highlight w:val="yellow"/>
+        </w:rPr>
         <w:t xml:space="preserve">, </w:t>
       </w:r>
       <w:r>
         <w:rPr>
           <w:rStyle w:val="CodeChar"/>
+          <w:highlight w:val="yellow"/>
         </w:rPr>
         <w:t>table</w:t>
       </w:r>
       <w:r>
+        <w:rPr>
+          <w:highlight w:val="yellow"/>
+        </w:rPr>
         <w:t xml:space="preserve">, </w:t>
       </w:r>
       <w:r>
         <w:rPr>
           <w:rStyle w:val="CodeChar"/>
+          <w:highlight w:val="yellow"/>
         </w:rPr>
         <w:t>tbody</w:t>
       </w:r>
       <w:r>
+        <w:rPr>
+          <w:highlight w:val="yellow"/>
+        </w:rPr>
         <w:t xml:space="preserve">, </w:t>
       </w:r>
       <w:r>
         <w:rPr>
           <w:rStyle w:val="CodeChar"/>
+          <w:highlight w:val="yellow"/>
         </w:rPr>
         <w:t>tr</w:t>
       </w:r>
       <w:r>
+        <w:rPr>
+          <w:highlight w:val="yellow"/>
+        </w:rPr>
         <w:t xml:space="preserve">, </w:t>
       </w:r>
       <w:r>
         <w:rPr>
           <w:rStyle w:val="CodeChar"/>
+          <w:highlight w:val="yellow"/>
         </w:rPr>
         <w:t>th</w:t>
       </w:r>
       <w:r>
+        <w:rPr>
+          <w:highlight w:val="yellow"/>
+        </w:rPr>
         <w:t xml:space="preserve">, </w:t>
       </w:r>
       <w:r>
         <w:rPr>
           <w:rStyle w:val="CodeChar"/>
+          <w:highlight w:val="yellow"/>
         </w:rPr>
         <w:t>td</w:t>
       </w:r>
       <w:r>
+        <w:rPr>
+          <w:highlight w:val="yellow"/>
+        </w:rPr>
         <w:t xml:space="preserve">, </w:t>
       </w:r>
       <w:r>
         <w:rPr>
           <w:rStyle w:val="CodeChar"/>
+          <w:highlight w:val="yellow"/>
         </w:rPr>
         <w:t>ul</w:t>
       </w:r>
       <w:r>
+        <w:rPr>
+          <w:highlight w:val="yellow"/>
+        </w:rPr>
         <w:t xml:space="preserve">, </w:t>
       </w:r>
       <w:r>
         <w:rPr>
           <w:rStyle w:val="CodeChar"/>
+          <w:highlight w:val="yellow"/>
         </w:rPr>
         <w:t>ol</w:t>
       </w:r>
       <w:r>
+        <w:rPr>
+          <w:highlight w:val="yellow"/>
+        </w:rPr>
         <w:t xml:space="preserve">, </w:t>
       </w:r>
       <w:r>
         <w:rPr>
           <w:rStyle w:val="CodeChar"/>
+          <w:highlight w:val="yellow"/>
         </w:rPr>
         <w:t>li</w:t>
       </w:r>
       <w:r>
+        <w:rPr>
+          <w:highlight w:val="yellow"/>
+        </w:rPr>
         <w:t xml:space="preserve">, </w:t>
       </w:r>
       <w:r>
         <w:rPr>
           <w:rStyle w:val="CodeChar"/>
+          <w:highlight w:val="yellow"/>
         </w:rPr>
         <w:t>span</w:t>
       </w:r>
       <w:r>
+        <w:rPr>
+          <w:highlight w:val="yellow"/>
+        </w:rPr>
         <w:t xml:space="preserve">, </w:t>
       </w:r>
       <w:r>
         <w:rPr>
           <w:rStyle w:val="CodeChar"/>
+          <w:highlight w:val="yellow"/>
         </w:rPr>
         <w:t>label</w:t>
       </w:r>
       <w:r>
+        <w:rPr>
+          <w:highlight w:val="yellow"/>
+        </w:rPr>
         <w:t xml:space="preserve">, </w:t>
       </w:r>
       <w:r>
         <w:rPr>
           <w:rStyle w:val="CodeChar"/>
+          <w:highlight w:val="yellow"/>
         </w:rPr>
         <w:t>dl</w:t>
       </w:r>
       <w:r>
+        <w:rPr>
+          <w:highlight w:val="yellow"/>
+        </w:rPr>
         <w:t xml:space="preserve">, </w:t>
       </w:r>
       <w:r>
         <w:rPr>
           <w:rStyle w:val="CodeChar"/>
+          <w:highlight w:val="yellow"/>
         </w:rPr>
         <w:t>dd</w:t>
       </w:r>
       <w:r>
+        <w:rPr>
+          <w:highlight w:val="yellow"/>
+        </w:rPr>
         <w:t xml:space="preserve"> tags</w:t>
       </w:r>
     </w:p>
@@ -5395,12 +6390,14 @@
       <w:r>
         <w:t xml:space="preserve">, </w:t>
       </w:r>
+      <w:bookmarkStart w:id="1" w:name="_GoBack"/>
       <w:r>
         <w:rPr>
           <w:rStyle w:val="CodeChar"/>
         </w:rPr>
         <w:t>class</w:t>
       </w:r>
+      <w:bookmarkEnd w:id="1"/>
       <w:r>
         <w:t xml:space="preserve"> attributes from the </w:t>
       </w:r>
@@ -5591,7 +6588,7 @@
             </wp:anchor>
           </w:drawing>
         </mc:Choice>
-        <mc:Fallback xmlns:w16="http://schemas.microsoft.com/office/word/2018/wordml" xmlns:w16cid="http://schemas.microsoft.com/office/word/2016/wordml/cid" xmlns:w16cex="http://schemas.microsoft.com/office/word/2018/wordml/cex" xmlns:am3d="http://schemas.microsoft.com/office/drawing/2017/model3d" xmlns:aink="http://schemas.microsoft.com/office/drawing/2016/ink" xmlns:cx8="http://schemas.microsoft.com/office/drawing/2016/5/14/chartex" xmlns:cx7="http://schemas.microsoft.com/office/drawing/2016/5/13/chartex" xmlns:cx6="http://schemas.microsoft.com/office/drawing/2016/5/12/chartex" xmlns:cx5="http://schemas.microsoft.com/office/drawing/2016/5/11/chartex" xmlns:cx4="http://schemas.microsoft.com/office/drawing/2016/5/10/chartex" xmlns:cx3="http://schemas.microsoft.com/office/drawing/2016/5/9/chartex" xmlns:cx2="http://schemas.microsoft.com/office/drawing/2015/10/21/chartex">
+        <mc:Fallback xmlns:cx2="http://schemas.microsoft.com/office/drawing/2015/10/21/chartex" xmlns:cx3="http://schemas.microsoft.com/office/drawing/2016/5/9/chartex" xmlns:cx4="http://schemas.microsoft.com/office/drawing/2016/5/10/chartex" xmlns:cx5="http://schemas.microsoft.com/office/drawing/2016/5/11/chartex" xmlns:cx6="http://schemas.microsoft.com/office/drawing/2016/5/12/chartex" xmlns:cx7="http://schemas.microsoft.com/office/drawing/2016/5/13/chartex" xmlns:cx8="http://schemas.microsoft.com/office/drawing/2016/5/14/chartex" xmlns:aink="http://schemas.microsoft.com/office/drawing/2016/ink" xmlns:am3d="http://schemas.microsoft.com/office/drawing/2017/model3d" xmlns:w16cex="http://schemas.microsoft.com/office/word/2018/wordml/cex" xmlns:w16cid="http://schemas.microsoft.com/office/word/2016/wordml/cid" xmlns:w16="http://schemas.microsoft.com/office/word/2018/wordml">
           <w:pict>
             <v:shapetype w14:anchorId="41B1E642" id="_x0000_t202" coordsize="21600,21600" o:spt="202" path="m,l,21600r21600,l21600,xe">
               <v:stroke joinstyle="miter"/>
@@ -6024,7 +7021,7 @@
                                               <a14:useLocalDpi xmlns:a14="http://schemas.microsoft.com/office/drawing/2010/main" val="0"/>
                                             </a:ext>
                                             <a:ext uri="{837473B0-CC2E-450A-ABE3-18F120FF3D39}">
-                                              <a1611:picAttrSrcUrl xmlns:a1611="http://schemas.microsoft.com/office/drawing/2016/11/main" xmlns:w16="http://schemas.microsoft.com/office/word/2018/wordml" xmlns:w16cid="http://schemas.microsoft.com/office/word/2016/wordml/cid" xmlns:w16cex="http://schemas.microsoft.com/office/word/2018/wordml/cex" xmlns:w="http://schemas.openxmlformats.org/wordprocessingml/2006/main" xmlns:w10="urn:schemas-microsoft-com:office:word" xmlns:v="urn:schemas-microsoft-com:vml" xmlns:o="urn:schemas-microsoft-com:office:office" xmlns:am3d="http://schemas.microsoft.com/office/drawing/2017/model3d" xmlns:aink="http://schemas.microsoft.com/office/drawing/2016/ink" xmlns:cx8="http://schemas.microsoft.com/office/drawing/2016/5/14/chartex" xmlns:cx7="http://schemas.microsoft.com/office/drawing/2016/5/13/chartex" xmlns:cx6="http://schemas.microsoft.com/office/drawing/2016/5/12/chartex" xmlns:cx5="http://schemas.microsoft.com/office/drawing/2016/5/11/chartex" xmlns:cx4="http://schemas.microsoft.com/office/drawing/2016/5/10/chartex" xmlns:cx3="http://schemas.microsoft.com/office/drawing/2016/5/9/chartex" xmlns:cx2="http://schemas.microsoft.com/office/drawing/2015/10/21/chartex" xmlns="" r:id="rId9"/>
+                                              <a1611:picAttrSrcUrl xmlns="" xmlns:cx2="http://schemas.microsoft.com/office/drawing/2015/10/21/chartex" xmlns:cx3="http://schemas.microsoft.com/office/drawing/2016/5/9/chartex" xmlns:cx4="http://schemas.microsoft.com/office/drawing/2016/5/10/chartex" xmlns:cx5="http://schemas.microsoft.com/office/drawing/2016/5/11/chartex" xmlns:cx6="http://schemas.microsoft.com/office/drawing/2016/5/12/chartex" xmlns:cx7="http://schemas.microsoft.com/office/drawing/2016/5/13/chartex" xmlns:cx8="http://schemas.microsoft.com/office/drawing/2016/5/14/chartex" xmlns:aink="http://schemas.microsoft.com/office/drawing/2016/ink" xmlns:am3d="http://schemas.microsoft.com/office/drawing/2017/model3d" xmlns:o="urn:schemas-microsoft-com:office:office" xmlns:v="urn:schemas-microsoft-com:vml" xmlns:w10="urn:schemas-microsoft-com:office:word" xmlns:w="http://schemas.openxmlformats.org/wordprocessingml/2006/main" xmlns:w16cex="http://schemas.microsoft.com/office/word/2018/wordml/cex" xmlns:w16cid="http://schemas.microsoft.com/office/word/2016/wordml/cid" xmlns:w16="http://schemas.microsoft.com/office/word/2018/wordml" xmlns:a1611="http://schemas.microsoft.com/office/drawing/2016/11/main" r:id="rId9"/>
                                             </a:ext>
                                           </a:extLst>
                                         </a:blip>
@@ -6364,7 +7361,7 @@
             </wp:anchor>
           </w:drawing>
         </mc:Choice>
-        <mc:Fallback xmlns:w16="http://schemas.microsoft.com/office/word/2018/wordml" xmlns:w16cid="http://schemas.microsoft.com/office/word/2016/wordml/cid" xmlns:w16cex="http://schemas.microsoft.com/office/word/2018/wordml/cex" xmlns:am3d="http://schemas.microsoft.com/office/drawing/2017/model3d" xmlns:aink="http://schemas.microsoft.com/office/drawing/2016/ink" xmlns:cx8="http://schemas.microsoft.com/office/drawing/2016/5/14/chartex" xmlns:cx7="http://schemas.microsoft.com/office/drawing/2016/5/13/chartex" xmlns:cx6="http://schemas.microsoft.com/office/drawing/2016/5/12/chartex" xmlns:cx5="http://schemas.microsoft.com/office/drawing/2016/5/11/chartex" xmlns:cx4="http://schemas.microsoft.com/office/drawing/2016/5/10/chartex" xmlns:cx3="http://schemas.microsoft.com/office/drawing/2016/5/9/chartex" xmlns:cx2="http://schemas.microsoft.com/office/drawing/2015/10/21/chartex">
+        <mc:Fallback xmlns:cx2="http://schemas.microsoft.com/office/drawing/2015/10/21/chartex" xmlns:cx3="http://schemas.microsoft.com/office/drawing/2016/5/9/chartex" xmlns:cx4="http://schemas.microsoft.com/office/drawing/2016/5/10/chartex" xmlns:cx5="http://schemas.microsoft.com/office/drawing/2016/5/11/chartex" xmlns:cx6="http://schemas.microsoft.com/office/drawing/2016/5/12/chartex" xmlns:cx7="http://schemas.microsoft.com/office/drawing/2016/5/13/chartex" xmlns:cx8="http://schemas.microsoft.com/office/drawing/2016/5/14/chartex" xmlns:aink="http://schemas.microsoft.com/office/drawing/2016/ink" xmlns:am3d="http://schemas.microsoft.com/office/drawing/2017/model3d" xmlns:w16cex="http://schemas.microsoft.com/office/word/2018/wordml/cex" xmlns:w16cid="http://schemas.microsoft.com/office/word/2016/wordml/cid" xmlns:w16="http://schemas.microsoft.com/office/word/2018/wordml">
           <w:pict>
             <v:shape w14:anchorId="2074F399" id="Text Box 16" o:spid="_x0000_s1027" type="#_x0000_t202" style="position:absolute;margin-left:109pt;margin-top:7pt;width:411.4pt;height:40.45pt;z-index:251657216;visibility:visible;mso-wrap-style:square;mso-width-percent:0;mso-height-percent:0;mso-wrap-distance-left:9pt;mso-wrap-distance-top:0;mso-wrap-distance-right:9pt;mso-wrap-distance-bottom:0;mso-position-horizontal:absolute;mso-position-horizontal-relative:text;mso-position-vertical:absolute;mso-position-vertical-relative:text;mso-width-percent:0;mso-height-percent:0;mso-width-relative:page;mso-height-relative:page;v-text-anchor:top" o:gfxdata="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" filled="f" stroked="f">
               <v:textbox inset=".5mm,1.2mm,.5mm,.5mm">
@@ -7192,7 +8189,7 @@
             </wp:anchor>
           </w:drawing>
         </mc:Choice>
-        <mc:Fallback xmlns:w16="http://schemas.microsoft.com/office/word/2018/wordml" xmlns:w16cid="http://schemas.microsoft.com/office/word/2016/wordml/cid" xmlns:w16cex="http://schemas.microsoft.com/office/word/2018/wordml/cex" xmlns:am3d="http://schemas.microsoft.com/office/drawing/2017/model3d" xmlns:aink="http://schemas.microsoft.com/office/drawing/2016/ink" xmlns:cx8="http://schemas.microsoft.com/office/drawing/2016/5/14/chartex" xmlns:cx7="http://schemas.microsoft.com/office/drawing/2016/5/13/chartex" xmlns:cx6="http://schemas.microsoft.com/office/drawing/2016/5/12/chartex" xmlns:cx5="http://schemas.microsoft.com/office/drawing/2016/5/11/chartex" xmlns:cx4="http://schemas.microsoft.com/office/drawing/2016/5/10/chartex" xmlns:cx3="http://schemas.microsoft.com/office/drawing/2016/5/9/chartex" xmlns:cx2="http://schemas.microsoft.com/office/drawing/2015/10/21/chartex">
+        <mc:Fallback xmlns:cx2="http://schemas.microsoft.com/office/drawing/2015/10/21/chartex" xmlns:cx3="http://schemas.microsoft.com/office/drawing/2016/5/9/chartex" xmlns:cx4="http://schemas.microsoft.com/office/drawing/2016/5/10/chartex" xmlns:cx5="http://schemas.microsoft.com/office/drawing/2016/5/11/chartex" xmlns:cx6="http://schemas.microsoft.com/office/drawing/2016/5/12/chartex" xmlns:cx7="http://schemas.microsoft.com/office/drawing/2016/5/13/chartex" xmlns:cx8="http://schemas.microsoft.com/office/drawing/2016/5/14/chartex" xmlns:aink="http://schemas.microsoft.com/office/drawing/2016/ink" xmlns:am3d="http://schemas.microsoft.com/office/drawing/2017/model3d" xmlns:w16cex="http://schemas.microsoft.com/office/word/2018/wordml/cex" xmlns:w16cid="http://schemas.microsoft.com/office/word/2016/wordml/cid" xmlns:w16="http://schemas.microsoft.com/office/word/2018/wordml">
           <w:pict>
             <v:line w14:anchorId="60BE7D18" id="Straight Connector 19" o:spid="_x0000_s1026" style="position:absolute;flip:y;z-index:251622400;visibility:visible;mso-wrap-style:square;mso-width-percent:0;mso-height-percent:0;mso-wrap-distance-left:9pt;mso-wrap-distance-top:0;mso-wrap-distance-right:9pt;mso-wrap-distance-bottom:0;mso-position-horizontal:absolute;mso-position-horizontal-relative:text;mso-position-vertical:absolute;mso-position-vertical-relative:text;mso-width-percent:0;mso-height-percent:0;mso-width-relative:page;mso-height-relative:page" from="-.1pt,5.2pt" to="520.7pt,5.2pt" o:gfxdata="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" strokecolor="#974706 [1609]" strokeweight="1pt">
               <v:stroke endcap="round"/>
@@ -7298,7 +8295,7 @@
                               <w:sz w:val="18"/>
                               <w:szCs w:val="18"/>
                             </w:rPr>
-                            <w:t>3</w:t>
+                            <w:t>2</w:t>
                           </w:r>
                           <w:r>
                             <w:rPr>
@@ -7341,7 +8338,7 @@
                               <w:sz w:val="18"/>
                               <w:szCs w:val="18"/>
                             </w:rPr>
-                            <w:t>8</w:t>
+                            <w:t>2</w:t>
                           </w:r>
                           <w:r>
                             <w:rPr>
@@ -7423,7 +8420,7 @@
                         <w:sz w:val="18"/>
                         <w:szCs w:val="18"/>
                       </w:rPr>
-                      <w:t>3</w:t>
+                      <w:t>2</w:t>
                     </w:r>
                     <w:r>
                       <w:rPr>
@@ -7466,7 +8463,7 @@
                         <w:sz w:val="18"/>
                         <w:szCs w:val="18"/>
                       </w:rPr>
-                      <w:t>8</w:t>
+                      <w:t>2</w:t>
                     </w:r>
                     <w:r>
                       <w:rPr>
@@ -13666,7 +14663,7 @@
 </file>
 
 <file path=customXml/itemProps1.xml><?xml version="1.0" encoding="utf-8"?>
-<ds:datastoreItem xmlns:ds="http://schemas.openxmlformats.org/officeDocument/2006/customXml" ds:itemID="{9CD15C03-5DAA-49A1-86B5-440F9AD4ED75}">
+<ds:datastoreItem xmlns:ds="http://schemas.openxmlformats.org/officeDocument/2006/customXml" ds:itemID="{CFA50298-F4E5-4518-B47D-45BD8A4D4C4C}">
   <ds:schemaRefs>
     <ds:schemaRef ds:uri="http://schemas.openxmlformats.org/officeDocument/2006/bibliography"/>
   </ds:schemaRefs>

</xml_diff>